<commit_message>
SGE / Tema 1 / Ejercicio 6
</commit_message>
<xml_diff>
--- a/SGE/Tema 1/Actividades/06.1.PostgreSQL_Entrega.docx
+++ b/SGE/Tema 1/Actividades/06.1.PostgreSQL_Entrega.docx
@@ -1,6 +1,6 @@
 
 <file path=word/document.xml><?xml version="1.0" encoding="utf-8"?>
-<w:document xmlns:wpc="http://schemas.microsoft.com/office/word/2010/wordprocessingCanvas" xmlns:cx="http://schemas.microsoft.com/office/drawing/2014/chartex" xmlns:cx1="http://schemas.microsoft.com/office/drawing/2015/9/8/chartex" xmlns:cx2="http://schemas.microsoft.com/office/drawing/2015/10/21/chartex" xmlns:cx3="http://schemas.microsoft.com/office/drawing/2016/5/9/chartex" xmlns:cx4="http://schemas.microsoft.com/office/drawing/2016/5/10/chartex" xmlns:cx5="http://schemas.microsoft.com/office/drawing/2016/5/11/chartex" xmlns:cx6="http://schemas.microsoft.com/office/drawing/2016/5/12/chartex" xmlns:cx7="http://schemas.microsoft.com/office/drawing/2016/5/13/chartex" xmlns:cx8="http://schemas.microsoft.com/office/drawing/2016/5/14/chartex" xmlns:mc="http://schemas.openxmlformats.org/markup-compatibility/2006" xmlns:aink="http://schemas.microsoft.com/office/drawing/2016/ink" xmlns:am3d="http://schemas.microsoft.com/office/drawing/2017/model3d" xmlns:o="urn:schemas-microsoft-com:office:office" xmlns:oel="http://schemas.microsoft.com/office/2019/extlst" xmlns:r="http://schemas.openxmlformats.org/officeDocument/2006/relationships" xmlns:m="http://schemas.openxmlformats.org/officeDocument/2006/math" xmlns:v="urn:schemas-microsoft-com:vml" xmlns:wp14="http://schemas.microsoft.com/office/word/2010/wordprocessingDrawing" xmlns:wp="http://schemas.openxmlformats.org/drawingml/2006/wordprocessingDrawing" xmlns:w10="urn:schemas-microsoft-com:office:word" xmlns:w="http://schemas.openxmlformats.org/wordprocessingml/2006/main" xmlns:w14="http://schemas.microsoft.com/office/word/2010/wordml" xmlns:w15="http://schemas.microsoft.com/office/word/2012/wordml" xmlns:w16cex="http://schemas.microsoft.com/office/word/2018/wordml/cex" xmlns:w16cid="http://schemas.microsoft.com/office/word/2016/wordml/cid" xmlns:w16="http://schemas.microsoft.com/office/word/2018/wordml" xmlns:w16sdtdh="http://schemas.microsoft.com/office/word/2020/wordml/sdtdatahash" xmlns:w16se="http://schemas.microsoft.com/office/word/2015/wordml/symex" xmlns:wpg="http://schemas.microsoft.com/office/word/2010/wordprocessingGroup" xmlns:wpi="http://schemas.microsoft.com/office/word/2010/wordprocessingInk" xmlns:wne="http://schemas.microsoft.com/office/word/2006/wordml" xmlns:wps="http://schemas.microsoft.com/office/word/2010/wordprocessingShape" mc:Ignorable="w14 w15 w16se w16cid w16 w16cex w16sdtdh wp14">
+<w:document xmlns:wpc="http://schemas.microsoft.com/office/word/2010/wordprocessingCanvas" xmlns:cx="http://schemas.microsoft.com/office/drawing/2014/chartex" xmlns:mc="http://schemas.openxmlformats.org/markup-compatibility/2006" xmlns:o="urn:schemas-microsoft-com:office:office" xmlns:r="http://schemas.openxmlformats.org/officeDocument/2006/relationships" xmlns:m="http://schemas.openxmlformats.org/officeDocument/2006/math" xmlns:v="urn:schemas-microsoft-com:vml" xmlns:wp14="http://schemas.microsoft.com/office/word/2010/wordprocessingDrawing" xmlns:wp="http://schemas.openxmlformats.org/drawingml/2006/wordprocessingDrawing" xmlns:w10="urn:schemas-microsoft-com:office:word" xmlns:w="http://schemas.openxmlformats.org/wordprocessingml/2006/main" xmlns:w14="http://schemas.microsoft.com/office/word/2010/wordml" xmlns:w15="http://schemas.microsoft.com/office/word/2012/wordml" xmlns:w16se="http://schemas.microsoft.com/office/word/2015/wordml/symex" xmlns:wpg="http://schemas.microsoft.com/office/word/2010/wordprocessingGroup" xmlns:wpi="http://schemas.microsoft.com/office/word/2010/wordprocessingInk" xmlns:wne="http://schemas.microsoft.com/office/word/2006/wordml" xmlns:wps="http://schemas.microsoft.com/office/word/2010/wordprocessingShape" mc:Ignorable="w14 w15 w16se wp14">
   <w:body>
     <w:p>
       <w:r>
@@ -25,6 +25,7 @@
           <w:p>
             <w:pPr>
               <w:pStyle w:val="Ttulo2"/>
+              <w:outlineLvl w:val="1"/>
             </w:pPr>
             <w:r>
               <w:t>RA1 - CE e</w:t>
@@ -38,6 +39,7 @@
           <w:p>
             <w:pPr>
               <w:pStyle w:val="Ttulo2"/>
+              <w:outlineLvl w:val="1"/>
             </w:pPr>
             <w:r>
               <w:rPr>
@@ -74,6 +76,7 @@
           <w:p>
             <w:pPr>
               <w:pStyle w:val="Ttulo2"/>
+              <w:outlineLvl w:val="1"/>
             </w:pPr>
             <w:r>
               <w:t>RA1 - CE f</w:t>
@@ -87,6 +90,7 @@
           <w:p>
             <w:pPr>
               <w:pStyle w:val="Ttulo2"/>
+              <w:outlineLvl w:val="1"/>
             </w:pPr>
             <w:r>
               <w:rPr>
@@ -111,6 +115,7 @@
           <w:p>
             <w:pPr>
               <w:pStyle w:val="Ttulo2"/>
+              <w:outlineLvl w:val="1"/>
             </w:pPr>
             <w:r>
               <w:t>RA1 - CE g</w:t>
@@ -124,6 +129,7 @@
           <w:p>
             <w:pPr>
               <w:pStyle w:val="Ttulo2"/>
+              <w:outlineLvl w:val="1"/>
             </w:pPr>
             <w:r>
               <w:rPr>
@@ -149,7 +155,15 @@
         <w:pStyle w:val="Ttulo2"/>
       </w:pPr>
       <w:r>
-        <w:t xml:space="preserve">Instalación y manipulación PostgreSQL y </w:t>
+        <w:t xml:space="preserve">Instalación y manipulación </w:t>
+      </w:r>
+      <w:proofErr w:type="spellStart"/>
+      <w:r>
+        <w:t>PostgreSQL</w:t>
+      </w:r>
+      <w:proofErr w:type="spellEnd"/>
+      <w:r>
+        <w:t xml:space="preserve"> y </w:t>
       </w:r>
       <w:proofErr w:type="spellStart"/>
       <w:r>
@@ -218,23 +232,35 @@
     <w:p>
       <w:pPr>
         <w:pStyle w:val="Prrafodelista"/>
-      </w:pPr>
-      <w:r>
-        <w:t>Entramos en la WEB</w:t>
-      </w:r>
-    </w:p>
-    <w:p>
-      <w:pPr>
-        <w:pStyle w:val="Prrafodelista"/>
+        <w:rPr>
+          <w:color w:val="2F5496" w:themeColor="accent1" w:themeShade="BF"/>
+        </w:rPr>
       </w:pPr>
       <w:r>
         <w:rPr>
           <w:noProof/>
+          <w:lang w:eastAsia="es-ES"/>
         </w:rPr>
         <w:drawing>
-          <wp:inline distT="0" distB="0" distL="0" distR="0" wp14:anchorId="447A3A31" wp14:editId="5F1E03D1">
-            <wp:extent cx="5400040" cy="3533775"/>
-            <wp:effectExtent l="0" t="0" r="0" b="9525"/>
+          <wp:anchor distT="0" distB="0" distL="114300" distR="114300" simplePos="0" relativeHeight="251658240" behindDoc="1" locked="0" layoutInCell="1" allowOverlap="1" wp14:anchorId="7D4A9046" wp14:editId="6ED41822">
+            <wp:simplePos x="0" y="0"/>
+            <wp:positionH relativeFrom="margin">
+              <wp:align>center</wp:align>
+            </wp:positionH>
+            <wp:positionV relativeFrom="paragraph">
+              <wp:posOffset>259080</wp:posOffset>
+            </wp:positionV>
+            <wp:extent cx="4882515" cy="3194685"/>
+            <wp:effectExtent l="0" t="0" r="0" b="5715"/>
+            <wp:wrapTight wrapText="bothSides">
+              <wp:wrapPolygon edited="0">
+                <wp:start x="0" y="0"/>
+                <wp:lineTo x="0" y="21510"/>
+                <wp:lineTo x="21490" y="21510"/>
+                <wp:lineTo x="21490" y="0"/>
+                <wp:lineTo x="0" y="0"/>
+              </wp:wrapPolygon>
+            </wp:wrapTight>
             <wp:docPr id="1278456602" name="Imagen 1" descr="Una captura de pantalla de una computadora&#10;&#10;Descripción generada automáticamente"/>
             <wp:cNvGraphicFramePr>
               <a:graphicFrameLocks xmlns:a="http://schemas.openxmlformats.org/drawingml/2006/main" noChangeAspect="1"/>
@@ -247,7 +273,13 @@
                     <pic:cNvPicPr/>
                   </pic:nvPicPr>
                   <pic:blipFill>
-                    <a:blip r:embed="rId7"/>
+                    <a:blip r:embed="rId7" cstate="print">
+                      <a:extLst>
+                        <a:ext uri="{28A0092B-C50C-407E-A947-70E740481C1C}">
+                          <a14:useLocalDpi xmlns:a14="http://schemas.microsoft.com/office/drawing/2010/main" val="0"/>
+                        </a:ext>
+                      </a:extLst>
+                    </a:blip>
                     <a:stretch>
                       <a:fillRect/>
                     </a:stretch>
@@ -255,7 +287,7 @@
                   <pic:spPr>
                     <a:xfrm>
                       <a:off x="0" y="0"/>
-                      <a:ext cx="5400040" cy="3533775"/>
+                      <a:ext cx="4882515" cy="3194685"/>
                     </a:xfrm>
                     <a:prstGeom prst="rect">
                       <a:avLst/>
@@ -264,42 +296,130 @@
                 </pic:pic>
               </a:graphicData>
             </a:graphic>
-          </wp:inline>
+            <wp14:sizeRelH relativeFrom="margin">
+              <wp14:pctWidth>0</wp14:pctWidth>
+            </wp14:sizeRelH>
+            <wp14:sizeRelV relativeFrom="margin">
+              <wp14:pctHeight>0</wp14:pctHeight>
+            </wp14:sizeRelV>
+          </wp:anchor>
         </w:drawing>
       </w:r>
-    </w:p>
-    <w:p>
-      <w:pPr>
-        <w:pStyle w:val="Prrafodelista"/>
-      </w:pPr>
-    </w:p>
-    <w:p>
-      <w:pPr>
-        <w:pStyle w:val="Prrafodelista"/>
-      </w:pPr>
-      <w:r>
-        <w:t>Descargamos la versión 11</w:t>
-      </w:r>
-    </w:p>
-    <w:p>
-      <w:pPr>
-        <w:pStyle w:val="Prrafodelista"/>
-      </w:pPr>
-    </w:p>
-    <w:p>
-      <w:pPr>
-        <w:pStyle w:val="Prrafodelista"/>
-      </w:pPr>
+      <w:r>
+        <w:rPr>
+          <w:color w:val="2F5496" w:themeColor="accent1" w:themeShade="BF"/>
+        </w:rPr>
+        <w:t>Entramos en la WEB</w:t>
+      </w:r>
+      <w:r>
+        <w:rPr>
+          <w:color w:val="2F5496" w:themeColor="accent1" w:themeShade="BF"/>
+        </w:rPr>
+        <w:t xml:space="preserve"> y descargamos la versión requerida en este caso la versión 11</w:t>
+      </w:r>
+    </w:p>
+    <w:p>
+      <w:pPr>
+        <w:pStyle w:val="Prrafodelista"/>
+        <w:rPr>
+          <w:color w:val="2F5496" w:themeColor="accent1" w:themeShade="BF"/>
+        </w:rPr>
+      </w:pPr>
+    </w:p>
+    <w:p>
+      <w:pPr>
+        <w:pStyle w:val="Prrafodelista"/>
+        <w:rPr>
+          <w:color w:val="2F5496" w:themeColor="accent1" w:themeShade="BF"/>
+        </w:rPr>
+      </w:pPr>
+    </w:p>
+    <w:p>
+      <w:pPr>
+        <w:pStyle w:val="Prrafodelista"/>
+        <w:rPr>
+          <w:color w:val="2F5496" w:themeColor="accent1" w:themeShade="BF"/>
+        </w:rPr>
+      </w:pPr>
+    </w:p>
+    <w:p>
+      <w:pPr>
+        <w:pStyle w:val="Prrafodelista"/>
+        <w:rPr>
+          <w:color w:val="2F5496" w:themeColor="accent1" w:themeShade="BF"/>
+        </w:rPr>
+      </w:pPr>
+    </w:p>
+    <w:p>
+      <w:pPr>
+        <w:pStyle w:val="Prrafodelista"/>
+        <w:rPr>
+          <w:color w:val="2F5496" w:themeColor="accent1" w:themeShade="BF"/>
+        </w:rPr>
+      </w:pPr>
+    </w:p>
+    <w:p>
+      <w:pPr>
+        <w:pStyle w:val="Prrafodelista"/>
+        <w:rPr>
+          <w:color w:val="2F5496" w:themeColor="accent1" w:themeShade="BF"/>
+        </w:rPr>
+      </w:pPr>
+    </w:p>
+    <w:p>
+      <w:pPr>
+        <w:pStyle w:val="Prrafodelista"/>
+        <w:rPr>
+          <w:color w:val="2F5496" w:themeColor="accent1" w:themeShade="BF"/>
+        </w:rPr>
+      </w:pPr>
+    </w:p>
+    <w:p>
+      <w:pPr>
+        <w:rPr>
+          <w:color w:val="2F5496" w:themeColor="accent1" w:themeShade="BF"/>
+        </w:rPr>
+      </w:pPr>
+      <w:r>
+        <w:lastRenderedPageBreak/>
+        <w:tab/>
+      </w:r>
+      <w:r>
+        <w:rPr>
+          <w:color w:val="2F5496" w:themeColor="accent1" w:themeShade="BF"/>
+        </w:rPr>
+        <w:t>I</w:t>
+      </w:r>
+      <w:r>
+        <w:rPr>
+          <w:color w:val="2F5496" w:themeColor="accent1" w:themeShade="BF"/>
+        </w:rPr>
+        <w:t>niciamos la instalación y tambien i</w:t>
+      </w:r>
+      <w:r>
+        <w:rPr>
+          <w:color w:val="2F5496" w:themeColor="accent1" w:themeShade="BF"/>
+        </w:rPr>
+        <w:t>nstalamos también pgAdmin</w:t>
+      </w:r>
+      <w:r>
+        <w:rPr>
+          <w:color w:val="2F5496" w:themeColor="accent1" w:themeShade="BF"/>
+        </w:rPr>
+        <w:t>4</w:t>
+      </w:r>
+    </w:p>
+    <w:p>
       <w:r>
         <w:rPr>
           <w:noProof/>
-        </w:rPr>
-        <w:lastRenderedPageBreak/>
+          <w:lang w:eastAsia="es-ES"/>
+        </w:rPr>
         <w:drawing>
-          <wp:inline distT="0" distB="0" distL="0" distR="0" wp14:anchorId="1195448F" wp14:editId="2626E841">
+          <wp:inline distT="0" distB="0" distL="0" distR="0" wp14:anchorId="215CAC32" wp14:editId="59A180F8">
             <wp:extent cx="5400040" cy="3533775"/>
             <wp:effectExtent l="0" t="0" r="0" b="9525"/>
-            <wp:docPr id="1319129880" name="Imagen 1" descr="Captura de pantalla de un celular&#10;&#10;Descripción generada automáticamente"/>
+            <wp:docPr id="477266843" name="Imagen 1" descr="Interfaz de usuario gráfica&#10;&#10;Descripción generada automáticamente"/>
             <wp:cNvGraphicFramePr>
               <a:graphicFrameLocks xmlns:a="http://schemas.openxmlformats.org/drawingml/2006/main" noChangeAspect="1"/>
             </wp:cNvGraphicFramePr>
@@ -307,7 +427,7 @@
               <a:graphicData uri="http://schemas.openxmlformats.org/drawingml/2006/picture">
                 <pic:pic xmlns:pic="http://schemas.openxmlformats.org/drawingml/2006/picture">
                   <pic:nvPicPr>
-                    <pic:cNvPr id="1319129880" name="Imagen 1" descr="Captura de pantalla de un celular&#10;&#10;Descripción generada automáticamente"/>
+                    <pic:cNvPr id="477266843" name="Imagen 1" descr="Interfaz de usuario gráfica&#10;&#10;Descripción generada automáticamente"/>
                     <pic:cNvPicPr/>
                   </pic:nvPicPr>
                   <pic:blipFill>
@@ -333,32 +453,30 @@
       </w:r>
     </w:p>
     <w:p>
-      <w:r>
-        <w:tab/>
-        <w:t>Iniciamos la instalación:</w:t>
-      </w:r>
-    </w:p>
-    <w:p/>
-    <w:p>
-      <w:r>
-        <w:t xml:space="preserve">Instalamos también </w:t>
-      </w:r>
-      <w:proofErr w:type="spellStart"/>
-      <w:r>
-        <w:t>pgAdmin</w:t>
-      </w:r>
-      <w:proofErr w:type="spellEnd"/>
+      <w:pPr>
+        <w:ind w:firstLine="708"/>
+        <w:rPr>
+          <w:color w:val="2F5496" w:themeColor="accent1" w:themeShade="BF"/>
+        </w:rPr>
+      </w:pPr>
+      <w:r>
+        <w:rPr>
+          <w:color w:val="2F5496" w:themeColor="accent1" w:themeShade="BF"/>
+        </w:rPr>
+        <w:t>Seleccionamos el puerto por defecto</w:t>
+      </w:r>
     </w:p>
     <w:p>
       <w:r>
         <w:rPr>
           <w:noProof/>
+          <w:lang w:eastAsia="es-ES"/>
         </w:rPr>
         <w:drawing>
-          <wp:inline distT="0" distB="0" distL="0" distR="0" wp14:anchorId="215CAC32" wp14:editId="59A180F8">
+          <wp:inline distT="0" distB="0" distL="0" distR="0" wp14:anchorId="4DDF5654" wp14:editId="5BCBD6DA">
             <wp:extent cx="5400040" cy="3533775"/>
             <wp:effectExtent l="0" t="0" r="0" b="9525"/>
-            <wp:docPr id="477266843" name="Imagen 1" descr="Interfaz de usuario gráfica&#10;&#10;Descripción generada automáticamente"/>
+            <wp:docPr id="954870950" name="Imagen 1" descr="Interfaz de usuario gráfica&#10;&#10;Descripción generada automáticamente"/>
             <wp:cNvGraphicFramePr>
               <a:graphicFrameLocks xmlns:a="http://schemas.openxmlformats.org/drawingml/2006/main" noChangeAspect="1"/>
             </wp:cNvGraphicFramePr>
@@ -366,7 +484,7 @@
               <a:graphicData uri="http://schemas.openxmlformats.org/drawingml/2006/picture">
                 <pic:pic xmlns:pic="http://schemas.openxmlformats.org/drawingml/2006/picture">
                   <pic:nvPicPr>
-                    <pic:cNvPr id="477266843" name="Imagen 1" descr="Interfaz de usuario gráfica&#10;&#10;Descripción generada automáticamente"/>
+                    <pic:cNvPr id="954870950" name="Imagen 1" descr="Interfaz de usuario gráfica&#10;&#10;Descripción generada automáticamente"/>
                     <pic:cNvPicPr/>
                   </pic:nvPicPr>
                   <pic:blipFill>
@@ -391,68 +509,40 @@
         </w:drawing>
       </w:r>
     </w:p>
-    <w:p>
-      <w:r>
+    <w:p/>
+    <w:p>
+      <w:pPr>
+        <w:ind w:firstLine="708"/>
+        <w:rPr>
+          <w:color w:val="2F5496" w:themeColor="accent1" w:themeShade="BF"/>
+        </w:rPr>
+      </w:pPr>
+      <w:r>
+        <w:rPr>
+          <w:noProof/>
+          <w:lang w:eastAsia="es-ES"/>
+        </w:rPr>
         <w:lastRenderedPageBreak/>
-        <w:t>Seleccionamos el puerto por defecto</w:t>
-      </w:r>
-    </w:p>
-    <w:p>
-      <w:r>
-        <w:rPr>
-          <w:noProof/>
-        </w:rPr>
         <w:drawing>
-          <wp:inline distT="0" distB="0" distL="0" distR="0" wp14:anchorId="4DDF5654" wp14:editId="5BCBD6DA">
-            <wp:extent cx="5400040" cy="3533775"/>
-            <wp:effectExtent l="0" t="0" r="0" b="9525"/>
-            <wp:docPr id="954870950" name="Imagen 1" descr="Interfaz de usuario gráfica&#10;&#10;Descripción generada automáticamente"/>
-            <wp:cNvGraphicFramePr>
-              <a:graphicFrameLocks xmlns:a="http://schemas.openxmlformats.org/drawingml/2006/main" noChangeAspect="1"/>
-            </wp:cNvGraphicFramePr>
-            <a:graphic xmlns:a="http://schemas.openxmlformats.org/drawingml/2006/main">
-              <a:graphicData uri="http://schemas.openxmlformats.org/drawingml/2006/picture">
-                <pic:pic xmlns:pic="http://schemas.openxmlformats.org/drawingml/2006/picture">
-                  <pic:nvPicPr>
-                    <pic:cNvPr id="954870950" name="Imagen 1" descr="Interfaz de usuario gráfica&#10;&#10;Descripción generada automáticamente"/>
-                    <pic:cNvPicPr/>
-                  </pic:nvPicPr>
-                  <pic:blipFill>
-                    <a:blip r:embed="rId10"/>
-                    <a:stretch>
-                      <a:fillRect/>
-                    </a:stretch>
-                  </pic:blipFill>
-                  <pic:spPr>
-                    <a:xfrm>
-                      <a:off x="0" y="0"/>
-                      <a:ext cx="5400040" cy="3533775"/>
-                    </a:xfrm>
-                    <a:prstGeom prst="rect">
-                      <a:avLst/>
-                    </a:prstGeom>
-                  </pic:spPr>
-                </pic:pic>
-              </a:graphicData>
-            </a:graphic>
-          </wp:inline>
-        </w:drawing>
-      </w:r>
-    </w:p>
-    <w:p>
-      <w:r>
-        <w:t>Instalando</w:t>
-      </w:r>
-    </w:p>
-    <w:p>
-      <w:r>
-        <w:rPr>
-          <w:noProof/>
-        </w:rPr>
-        <w:drawing>
-          <wp:inline distT="0" distB="0" distL="0" distR="0" wp14:anchorId="1BFA2E1A" wp14:editId="581541CC">
-            <wp:extent cx="5400040" cy="3533775"/>
-            <wp:effectExtent l="0" t="0" r="0" b="9525"/>
+          <wp:anchor distT="0" distB="0" distL="114300" distR="114300" simplePos="0" relativeHeight="251660288" behindDoc="1" locked="0" layoutInCell="1" allowOverlap="1" wp14:anchorId="0FE2D34A" wp14:editId="5C142A23">
+            <wp:simplePos x="0" y="0"/>
+            <wp:positionH relativeFrom="margin">
+              <wp:align>center</wp:align>
+            </wp:positionH>
+            <wp:positionV relativeFrom="paragraph">
+              <wp:posOffset>265322</wp:posOffset>
+            </wp:positionV>
+            <wp:extent cx="4903785" cy="3209027"/>
+            <wp:effectExtent l="0" t="0" r="0" b="0"/>
+            <wp:wrapTight wrapText="bothSides">
+              <wp:wrapPolygon edited="0">
+                <wp:start x="0" y="0"/>
+                <wp:lineTo x="0" y="21416"/>
+                <wp:lineTo x="21483" y="21416"/>
+                <wp:lineTo x="21483" y="0"/>
+                <wp:lineTo x="0" y="0"/>
+              </wp:wrapPolygon>
+            </wp:wrapTight>
             <wp:docPr id="957132096" name="Imagen 1" descr="Interfaz de usuario gráfica&#10;&#10;Descripción generada automáticamente"/>
             <wp:cNvGraphicFramePr>
               <a:graphicFrameLocks xmlns:a="http://schemas.openxmlformats.org/drawingml/2006/main" noChangeAspect="1"/>
@@ -465,7 +555,13 @@
                     <pic:cNvPicPr/>
                   </pic:nvPicPr>
                   <pic:blipFill>
-                    <a:blip r:embed="rId11"/>
+                    <a:blip r:embed="rId10" cstate="print">
+                      <a:extLst>
+                        <a:ext uri="{28A0092B-C50C-407E-A947-70E740481C1C}">
+                          <a14:useLocalDpi xmlns:a14="http://schemas.microsoft.com/office/drawing/2010/main" val="0"/>
+                        </a:ext>
+                      </a:extLst>
+                    </a:blip>
                     <a:stretch>
                       <a:fillRect/>
                     </a:stretch>
@@ -473,7 +569,7 @@
                   <pic:spPr>
                     <a:xfrm>
                       <a:off x="0" y="0"/>
-                      <a:ext cx="5400040" cy="3533775"/>
+                      <a:ext cx="4903785" cy="3209027"/>
                     </a:xfrm>
                     <a:prstGeom prst="rect">
                       <a:avLst/>
@@ -482,12 +578,21 @@
                 </pic:pic>
               </a:graphicData>
             </a:graphic>
-          </wp:inline>
+          </wp:anchor>
         </w:drawing>
       </w:r>
-    </w:p>
-    <w:p/>
-    <w:p/>
+      <w:r>
+        <w:rPr>
+          <w:color w:val="2F5496" w:themeColor="accent1" w:themeShade="BF"/>
+        </w:rPr>
+        <w:t>Esperamos a que termine el proceso de instalación</w:t>
+      </w:r>
+    </w:p>
+    <w:p>
+      <w:pPr>
+        <w:pStyle w:val="Prrafodelista"/>
+      </w:pPr>
+    </w:p>
     <w:p>
       <w:pPr>
         <w:pStyle w:val="Prrafodelista"/>
@@ -530,18 +635,125 @@
     <w:p>
       <w:pPr>
         <w:pStyle w:val="Prrafodelista"/>
-      </w:pPr>
-      <w:r>
-        <w:t xml:space="preserve">Mediante </w:t>
+        <w:rPr>
+          <w:color w:val="2F5496" w:themeColor="accent1" w:themeShade="BF"/>
+        </w:rPr>
+      </w:pPr>
+      <w:r>
+        <w:rPr>
+          <w:color w:val="2F5496" w:themeColor="accent1" w:themeShade="BF"/>
+        </w:rPr>
+        <w:t>Median</w:t>
+      </w:r>
+      <w:r>
+        <w:rPr>
+          <w:color w:val="2F5496" w:themeColor="accent1" w:themeShade="BF"/>
+        </w:rPr>
+        <w:t xml:space="preserve">te </w:t>
       </w:r>
       <w:proofErr w:type="spellStart"/>
       <w:r>
+        <w:rPr>
+          <w:color w:val="2F5496" w:themeColor="accent1" w:themeShade="BF"/>
+        </w:rPr>
         <w:t>pgAdmin</w:t>
       </w:r>
       <w:proofErr w:type="spellEnd"/>
       <w:r>
-        <w:t xml:space="preserve"> crearemos una BBDD mediante Scripts</w:t>
-      </w:r>
+        <w:rPr>
+          <w:color w:val="2F5496" w:themeColor="accent1" w:themeShade="BF"/>
+        </w:rPr>
+        <w:t xml:space="preserve"> crearemos una BBDD mediante la interfaz gráfica.</w:t>
+      </w:r>
+    </w:p>
+    <w:p>
+      <w:pPr>
+        <w:pStyle w:val="Prrafodelista"/>
+        <w:rPr>
+          <w:color w:val="2F5496" w:themeColor="accent1" w:themeShade="BF"/>
+        </w:rPr>
+      </w:pPr>
+      <w:r>
+        <w:rPr>
+          <w:color w:val="2F5496" w:themeColor="accent1" w:themeShade="BF"/>
+        </w:rPr>
+        <w:t xml:space="preserve">El Script SQL seria: </w:t>
+      </w:r>
+      <w:proofErr w:type="spellStart"/>
+      <w:r>
+        <w:rPr>
+          <w:color w:val="2F5496" w:themeColor="accent1" w:themeShade="BF"/>
+        </w:rPr>
+        <w:t>Create</w:t>
+      </w:r>
+      <w:proofErr w:type="spellEnd"/>
+      <w:r>
+        <w:rPr>
+          <w:color w:val="2F5496" w:themeColor="accent1" w:themeShade="BF"/>
+        </w:rPr>
+        <w:t xml:space="preserve"> </w:t>
+      </w:r>
+      <w:proofErr w:type="spellStart"/>
+      <w:r>
+        <w:rPr>
+          <w:color w:val="2F5496" w:themeColor="accent1" w:themeShade="BF"/>
+        </w:rPr>
+        <w:t>database</w:t>
+      </w:r>
+      <w:proofErr w:type="spellEnd"/>
+      <w:r>
+        <w:rPr>
+          <w:color w:val="2F5496" w:themeColor="accent1" w:themeShade="BF"/>
+        </w:rPr>
+        <w:t xml:space="preserve"> if </w:t>
+      </w:r>
+      <w:proofErr w:type="spellStart"/>
+      <w:r>
+        <w:rPr>
+          <w:color w:val="2F5496" w:themeColor="accent1" w:themeShade="BF"/>
+        </w:rPr>
+        <w:t>not</w:t>
+      </w:r>
+      <w:proofErr w:type="spellEnd"/>
+      <w:r>
+        <w:rPr>
+          <w:color w:val="2F5496" w:themeColor="accent1" w:themeShade="BF"/>
+        </w:rPr>
+        <w:t xml:space="preserve"> </w:t>
+      </w:r>
+      <w:proofErr w:type="spellStart"/>
+      <w:r>
+        <w:rPr>
+          <w:color w:val="2F5496" w:themeColor="accent1" w:themeShade="BF"/>
+        </w:rPr>
+        <w:t>exists</w:t>
+      </w:r>
+      <w:proofErr w:type="spellEnd"/>
+      <w:r>
+        <w:rPr>
+          <w:color w:val="2F5496" w:themeColor="accent1" w:themeShade="BF"/>
+        </w:rPr>
+        <w:t xml:space="preserve"> </w:t>
+      </w:r>
+      <w:proofErr w:type="spellStart"/>
+      <w:r>
+        <w:rPr>
+          <w:color w:val="2F5496" w:themeColor="accent1" w:themeShade="BF"/>
+        </w:rPr>
+        <w:t>Infozoo_DEG</w:t>
+      </w:r>
+      <w:proofErr w:type="spellEnd"/>
+      <w:r>
+        <w:rPr>
+          <w:color w:val="2F5496" w:themeColor="accent1" w:themeShade="BF"/>
+        </w:rPr>
+        <w:t>;</w:t>
+      </w:r>
+    </w:p>
+    <w:p>
+      <w:pPr>
+        <w:pStyle w:val="Prrafodelista"/>
+      </w:pPr>
     </w:p>
     <w:p>
       <w:pPr>
@@ -550,62 +762,28 @@
       <w:r>
         <w:rPr>
           <w:noProof/>
+          <w:lang w:eastAsia="es-ES"/>
         </w:rPr>
         <w:drawing>
-          <wp:inline distT="0" distB="0" distL="0" distR="0" wp14:anchorId="4F5BBB20" wp14:editId="612368DB">
-            <wp:extent cx="5400040" cy="3533775"/>
-            <wp:effectExtent l="0" t="0" r="0" b="9525"/>
-            <wp:docPr id="1340448158" name="Imagen 1" descr="Interfaz de usuario gráfica, Aplicación, Word&#10;&#10;Descripción generada automáticamente"/>
-            <wp:cNvGraphicFramePr>
-              <a:graphicFrameLocks xmlns:a="http://schemas.openxmlformats.org/drawingml/2006/main" noChangeAspect="1"/>
-            </wp:cNvGraphicFramePr>
-            <a:graphic xmlns:a="http://schemas.openxmlformats.org/drawingml/2006/main">
-              <a:graphicData uri="http://schemas.openxmlformats.org/drawingml/2006/picture">
-                <pic:pic xmlns:pic="http://schemas.openxmlformats.org/drawingml/2006/picture">
-                  <pic:nvPicPr>
-                    <pic:cNvPr id="1340448158" name="Imagen 1" descr="Interfaz de usuario gráfica, Aplicación, Word&#10;&#10;Descripción generada automáticamente"/>
-                    <pic:cNvPicPr/>
-                  </pic:nvPicPr>
-                  <pic:blipFill>
-                    <a:blip r:embed="rId12"/>
-                    <a:stretch>
-                      <a:fillRect/>
-                    </a:stretch>
-                  </pic:blipFill>
-                  <pic:spPr>
-                    <a:xfrm>
-                      <a:off x="0" y="0"/>
-                      <a:ext cx="5400040" cy="3533775"/>
-                    </a:xfrm>
-                    <a:prstGeom prst="rect">
-                      <a:avLst/>
-                    </a:prstGeom>
-                  </pic:spPr>
-                </pic:pic>
-              </a:graphicData>
-            </a:graphic>
-          </wp:inline>
-        </w:drawing>
-      </w:r>
-    </w:p>
-    <w:p>
-      <w:pPr>
-        <w:pStyle w:val="Prrafodelista"/>
-      </w:pPr>
-    </w:p>
-    <w:p>
-      <w:pPr>
-        <w:pStyle w:val="Prrafodelista"/>
-      </w:pPr>
-      <w:r>
-        <w:rPr>
-          <w:noProof/>
-        </w:rPr>
-        <w:lastRenderedPageBreak/>
-        <w:drawing>
-          <wp:inline distT="0" distB="0" distL="0" distR="0" wp14:anchorId="267FADD7" wp14:editId="77197C11">
-            <wp:extent cx="5400040" cy="3533775"/>
-            <wp:effectExtent l="0" t="0" r="0" b="9525"/>
+          <wp:anchor distT="0" distB="0" distL="114300" distR="114300" simplePos="0" relativeHeight="251659264" behindDoc="1" locked="0" layoutInCell="1" allowOverlap="1" wp14:anchorId="45F63305" wp14:editId="7143C787">
+            <wp:simplePos x="0" y="0"/>
+            <wp:positionH relativeFrom="margin">
+              <wp:align>center</wp:align>
+            </wp:positionH>
+            <wp:positionV relativeFrom="paragraph">
+              <wp:posOffset>-104224</wp:posOffset>
+            </wp:positionV>
+            <wp:extent cx="4442604" cy="2906688"/>
+            <wp:effectExtent l="0" t="0" r="0" b="8255"/>
+            <wp:wrapTight wrapText="bothSides">
+              <wp:wrapPolygon edited="0">
+                <wp:start x="0" y="0"/>
+                <wp:lineTo x="0" y="21520"/>
+                <wp:lineTo x="21489" y="21520"/>
+                <wp:lineTo x="21489" y="0"/>
+                <wp:lineTo x="0" y="0"/>
+              </wp:wrapPolygon>
+            </wp:wrapTight>
             <wp:docPr id="623973583" name="Imagen 1"/>
             <wp:cNvGraphicFramePr>
               <a:graphicFrameLocks xmlns:a="http://schemas.openxmlformats.org/drawingml/2006/main" noChangeAspect="1"/>
@@ -618,7 +796,13 @@
                     <pic:cNvPicPr/>
                   </pic:nvPicPr>
                   <pic:blipFill>
-                    <a:blip r:embed="rId13"/>
+                    <a:blip r:embed="rId11" cstate="print">
+                      <a:extLst>
+                        <a:ext uri="{28A0092B-C50C-407E-A947-70E740481C1C}">
+                          <a14:useLocalDpi xmlns:a14="http://schemas.microsoft.com/office/drawing/2010/main" val="0"/>
+                        </a:ext>
+                      </a:extLst>
+                    </a:blip>
                     <a:stretch>
                       <a:fillRect/>
                     </a:stretch>
@@ -626,7 +810,7 @@
                   <pic:spPr>
                     <a:xfrm>
                       <a:off x="0" y="0"/>
-                      <a:ext cx="5400040" cy="3533775"/>
+                      <a:ext cx="4442604" cy="2906688"/>
                     </a:xfrm>
                     <a:prstGeom prst="rect">
                       <a:avLst/>
@@ -635,9 +819,90 @@
                 </pic:pic>
               </a:graphicData>
             </a:graphic>
-          </wp:inline>
+            <wp14:sizeRelH relativeFrom="margin">
+              <wp14:pctWidth>0</wp14:pctWidth>
+            </wp14:sizeRelH>
+            <wp14:sizeRelV relativeFrom="margin">
+              <wp14:pctHeight>0</wp14:pctHeight>
+            </wp14:sizeRelV>
+          </wp:anchor>
         </w:drawing>
       </w:r>
+    </w:p>
+    <w:p>
+      <w:pPr>
+        <w:pStyle w:val="Prrafodelista"/>
+      </w:pPr>
+    </w:p>
+    <w:p>
+      <w:pPr>
+        <w:pStyle w:val="Prrafodelista"/>
+      </w:pPr>
+    </w:p>
+    <w:p>
+      <w:pPr>
+        <w:pStyle w:val="Prrafodelista"/>
+      </w:pPr>
+    </w:p>
+    <w:p>
+      <w:pPr>
+        <w:pStyle w:val="Prrafodelista"/>
+      </w:pPr>
+    </w:p>
+    <w:p>
+      <w:pPr>
+        <w:pStyle w:val="Prrafodelista"/>
+      </w:pPr>
+    </w:p>
+    <w:p>
+      <w:pPr>
+        <w:pStyle w:val="Prrafodelista"/>
+      </w:pPr>
+    </w:p>
+    <w:p>
+      <w:pPr>
+        <w:pStyle w:val="Prrafodelista"/>
+      </w:pPr>
+    </w:p>
+    <w:p>
+      <w:pPr>
+        <w:pStyle w:val="Prrafodelista"/>
+      </w:pPr>
+    </w:p>
+    <w:p>
+      <w:pPr>
+        <w:pStyle w:val="Prrafodelista"/>
+      </w:pPr>
+    </w:p>
+    <w:p>
+      <w:pPr>
+        <w:pStyle w:val="Prrafodelista"/>
+      </w:pPr>
+    </w:p>
+    <w:p>
+      <w:pPr>
+        <w:pStyle w:val="Prrafodelista"/>
+      </w:pPr>
+    </w:p>
+    <w:p>
+      <w:pPr>
+        <w:pStyle w:val="Prrafodelista"/>
+      </w:pPr>
+    </w:p>
+    <w:p>
+      <w:pPr>
+        <w:pStyle w:val="Prrafodelista"/>
+      </w:pPr>
+    </w:p>
+    <w:p>
+      <w:pPr>
+        <w:pStyle w:val="Prrafodelista"/>
+      </w:pPr>
+    </w:p>
+    <w:p>
+      <w:pPr>
+        <w:pStyle w:val="Prrafodelista"/>
+      </w:pPr>
     </w:p>
     <w:p>
       <w:pPr>
@@ -737,19 +1002,37 @@
     <w:p>
       <w:pPr>
         <w:pStyle w:val="Prrafodelista"/>
+        <w:ind w:left="1440"/>
         <w:rPr>
           <w:b/>
         </w:rPr>
       </w:pPr>
+    </w:p>
+    <w:p>
+      <w:pPr>
+        <w:pStyle w:val="Prrafodelista"/>
+        <w:ind w:left="1440"/>
+        <w:rPr>
+          <w:color w:val="2F5496" w:themeColor="accent1" w:themeShade="BF"/>
+        </w:rPr>
+      </w:pPr>
       <w:r>
         <w:rPr>
           <w:noProof/>
-        </w:rPr>
-        <w:lastRenderedPageBreak/>
+          <w:lang w:eastAsia="es-ES"/>
+        </w:rPr>
         <w:drawing>
-          <wp:inline distT="0" distB="0" distL="0" distR="0" wp14:anchorId="2D010D1F" wp14:editId="1B056B1C">
-            <wp:extent cx="5400040" cy="3533775"/>
-            <wp:effectExtent l="0" t="0" r="0" b="9525"/>
+          <wp:anchor distT="0" distB="0" distL="114300" distR="114300" simplePos="0" relativeHeight="251661312" behindDoc="0" locked="0" layoutInCell="1" allowOverlap="1" wp14:anchorId="2DDDCDC5" wp14:editId="42EFE5E8">
+            <wp:simplePos x="0" y="0"/>
+            <wp:positionH relativeFrom="margin">
+              <wp:align>center</wp:align>
+            </wp:positionH>
+            <wp:positionV relativeFrom="paragraph">
+              <wp:posOffset>250825</wp:posOffset>
+            </wp:positionV>
+            <wp:extent cx="4784725" cy="3131185"/>
+            <wp:effectExtent l="0" t="0" r="0" b="0"/>
+            <wp:wrapSquare wrapText="bothSides"/>
             <wp:docPr id="428085228" name="Imagen 1" descr="Interfaz de usuario gráfica, Texto, Aplicación&#10;&#10;Descripción generada automáticamente"/>
             <wp:cNvGraphicFramePr>
               <a:graphicFrameLocks xmlns:a="http://schemas.openxmlformats.org/drawingml/2006/main" noChangeAspect="1"/>
@@ -762,7 +1045,13 @@
                     <pic:cNvPicPr/>
                   </pic:nvPicPr>
                   <pic:blipFill>
-                    <a:blip r:embed="rId14"/>
+                    <a:blip r:embed="rId12" cstate="print">
+                      <a:extLst>
+                        <a:ext uri="{28A0092B-C50C-407E-A947-70E740481C1C}">
+                          <a14:useLocalDpi xmlns:a14="http://schemas.microsoft.com/office/drawing/2010/main" val="0"/>
+                        </a:ext>
+                      </a:extLst>
+                    </a:blip>
                     <a:stretch>
                       <a:fillRect/>
                     </a:stretch>
@@ -770,7 +1059,7 @@
                   <pic:spPr>
                     <a:xfrm>
                       <a:off x="0" y="0"/>
-                      <a:ext cx="5400040" cy="3533775"/>
+                      <a:ext cx="4784725" cy="3131185"/>
                     </a:xfrm>
                     <a:prstGeom prst="rect">
                       <a:avLst/>
@@ -779,9 +1068,117 @@
                 </pic:pic>
               </a:graphicData>
             </a:graphic>
-          </wp:inline>
+            <wp14:sizeRelH relativeFrom="margin">
+              <wp14:pctWidth>0</wp14:pctWidth>
+            </wp14:sizeRelH>
+            <wp14:sizeRelV relativeFrom="margin">
+              <wp14:pctHeight>0</wp14:pctHeight>
+            </wp14:sizeRelV>
+          </wp:anchor>
         </w:drawing>
       </w:r>
+      <w:r>
+        <w:rPr>
+          <w:color w:val="2F5496" w:themeColor="accent1" w:themeShade="BF"/>
+        </w:rPr>
+        <w:t>Utilizando Script SQL genero las Tablas de la BBDD</w:t>
+      </w:r>
+    </w:p>
+    <w:p>
+      <w:pPr>
+        <w:pStyle w:val="Prrafodelista"/>
+        <w:rPr>
+          <w:b/>
+        </w:rPr>
+      </w:pPr>
+    </w:p>
+    <w:p>
+      <w:pPr>
+        <w:pStyle w:val="Prrafodelista"/>
+        <w:rPr>
+          <w:b/>
+        </w:rPr>
+      </w:pPr>
+    </w:p>
+    <w:p>
+      <w:pPr>
+        <w:pStyle w:val="Prrafodelista"/>
+        <w:rPr>
+          <w:b/>
+        </w:rPr>
+      </w:pPr>
+    </w:p>
+    <w:p>
+      <w:pPr>
+        <w:pStyle w:val="Prrafodelista"/>
+        <w:rPr>
+          <w:b/>
+        </w:rPr>
+      </w:pPr>
+    </w:p>
+    <w:p>
+      <w:pPr>
+        <w:pStyle w:val="Prrafodelista"/>
+        <w:rPr>
+          <w:b/>
+        </w:rPr>
+      </w:pPr>
+    </w:p>
+    <w:p>
+      <w:pPr>
+        <w:pStyle w:val="Prrafodelista"/>
+        <w:rPr>
+          <w:b/>
+        </w:rPr>
+      </w:pPr>
+    </w:p>
+    <w:p>
+      <w:pPr>
+        <w:pStyle w:val="Prrafodelista"/>
+        <w:rPr>
+          <w:b/>
+        </w:rPr>
+      </w:pPr>
+    </w:p>
+    <w:p>
+      <w:pPr>
+        <w:pStyle w:val="Prrafodelista"/>
+        <w:rPr>
+          <w:b/>
+        </w:rPr>
+      </w:pPr>
+    </w:p>
+    <w:p>
+      <w:pPr>
+        <w:pStyle w:val="Prrafodelista"/>
+        <w:rPr>
+          <w:b/>
+        </w:rPr>
+      </w:pPr>
+    </w:p>
+    <w:p>
+      <w:pPr>
+        <w:pStyle w:val="Prrafodelista"/>
+        <w:rPr>
+          <w:b/>
+        </w:rPr>
+      </w:pPr>
+    </w:p>
+    <w:p>
+      <w:pPr>
+        <w:pStyle w:val="Prrafodelista"/>
+        <w:rPr>
+          <w:b/>
+        </w:rPr>
+      </w:pPr>
+    </w:p>
+    <w:p>
+      <w:pPr>
+        <w:pStyle w:val="Prrafodelista"/>
+        <w:rPr>
+          <w:b/>
+        </w:rPr>
+      </w:pPr>
     </w:p>
     <w:p>
       <w:pPr>
@@ -819,6 +1216,7 @@
         </w:rPr>
       </w:pPr>
       <w:r>
+        <w:lastRenderedPageBreak/>
         <w:t>Añadir 10 registros a cada tabla</w:t>
       </w:r>
       <w:r>
@@ -827,6 +1225,248 @@
       <w:r>
         <w:t>.</w:t>
       </w:r>
+    </w:p>
+    <w:p>
+      <w:pPr>
+        <w:pStyle w:val="Prrafodelista"/>
+      </w:pPr>
+    </w:p>
+    <w:p>
+      <w:pPr>
+        <w:pStyle w:val="Prrafodelista"/>
+        <w:rPr>
+          <w:b/>
+          <w:color w:val="2F5496" w:themeColor="accent1" w:themeShade="BF"/>
+        </w:rPr>
+      </w:pPr>
+      <w:r>
+        <w:rPr>
+          <w:color w:val="2F5496" w:themeColor="accent1" w:themeShade="BF"/>
+        </w:rPr>
+        <w:t>Script</w:t>
+      </w:r>
+      <w:r>
+        <w:rPr>
+          <w:color w:val="2F5496" w:themeColor="accent1" w:themeShade="BF"/>
+        </w:rPr>
+        <w:t xml:space="preserve"> SQL</w:t>
+      </w:r>
+      <w:r>
+        <w:rPr>
+          <w:color w:val="2F5496" w:themeColor="accent1" w:themeShade="BF"/>
+        </w:rPr>
+        <w:t xml:space="preserve"> para insertar </w:t>
+      </w:r>
+      <w:r>
+        <w:rPr>
+          <w:color w:val="2F5496" w:themeColor="accent1" w:themeShade="BF"/>
+        </w:rPr>
+        <w:t xml:space="preserve">los </w:t>
+      </w:r>
+      <w:r>
+        <w:rPr>
+          <w:color w:val="2F5496" w:themeColor="accent1" w:themeShade="BF"/>
+        </w:rPr>
+        <w:t>datos en las tablas</w:t>
+      </w:r>
+    </w:p>
+    <w:p>
+      <w:pPr>
+        <w:pStyle w:val="Prrafodelista"/>
+      </w:pPr>
+    </w:p>
+    <w:p>
+      <w:pPr>
+        <w:pStyle w:val="Prrafodelista"/>
+        <w:rPr>
+          <w:b/>
+        </w:rPr>
+      </w:pPr>
+      <w:r>
+        <w:rPr>
+          <w:noProof/>
+          <w:lang w:eastAsia="es-ES"/>
+        </w:rPr>
+        <w:drawing>
+          <wp:anchor distT="0" distB="0" distL="114300" distR="114300" simplePos="0" relativeHeight="251662336" behindDoc="0" locked="0" layoutInCell="1" allowOverlap="1" wp14:anchorId="1EA72398" wp14:editId="55A88F1D">
+            <wp:simplePos x="0" y="0"/>
+            <wp:positionH relativeFrom="margin">
+              <wp:align>center</wp:align>
+            </wp:positionH>
+            <wp:positionV relativeFrom="paragraph">
+              <wp:posOffset>4182</wp:posOffset>
+            </wp:positionV>
+            <wp:extent cx="4382314" cy="3204798"/>
+            <wp:effectExtent l="0" t="0" r="0" b="0"/>
+            <wp:wrapSquare wrapText="bothSides"/>
+            <wp:docPr id="1" name="Imagen 1"/>
+            <wp:cNvGraphicFramePr>
+              <a:graphicFrameLocks xmlns:a="http://schemas.openxmlformats.org/drawingml/2006/main" noChangeAspect="1"/>
+            </wp:cNvGraphicFramePr>
+            <a:graphic xmlns:a="http://schemas.openxmlformats.org/drawingml/2006/main">
+              <a:graphicData uri="http://schemas.openxmlformats.org/drawingml/2006/picture">
+                <pic:pic xmlns:pic="http://schemas.openxmlformats.org/drawingml/2006/picture">
+                  <pic:nvPicPr>
+                    <pic:cNvPr id="1" name=""/>
+                    <pic:cNvPicPr/>
+                  </pic:nvPicPr>
+                  <pic:blipFill>
+                    <a:blip r:embed="rId13" cstate="print">
+                      <a:extLst>
+                        <a:ext uri="{28A0092B-C50C-407E-A947-70E740481C1C}">
+                          <a14:useLocalDpi xmlns:a14="http://schemas.microsoft.com/office/drawing/2010/main" val="0"/>
+                        </a:ext>
+                      </a:extLst>
+                    </a:blip>
+                    <a:stretch>
+                      <a:fillRect/>
+                    </a:stretch>
+                  </pic:blipFill>
+                  <pic:spPr>
+                    <a:xfrm>
+                      <a:off x="0" y="0"/>
+                      <a:ext cx="4382314" cy="3204798"/>
+                    </a:xfrm>
+                    <a:prstGeom prst="rect">
+                      <a:avLst/>
+                    </a:prstGeom>
+                  </pic:spPr>
+                </pic:pic>
+              </a:graphicData>
+            </a:graphic>
+          </wp:anchor>
+        </w:drawing>
+      </w:r>
+    </w:p>
+    <w:p>
+      <w:pPr>
+        <w:pStyle w:val="Prrafodelista"/>
+      </w:pPr>
+    </w:p>
+    <w:p>
+      <w:pPr>
+        <w:pStyle w:val="Prrafodelista"/>
+      </w:pPr>
+    </w:p>
+    <w:p>
+      <w:pPr>
+        <w:pStyle w:val="Prrafodelista"/>
+        <w:rPr>
+          <w:b/>
+        </w:rPr>
+      </w:pPr>
+    </w:p>
+    <w:p>
+      <w:pPr>
+        <w:pStyle w:val="Prrafodelista"/>
+        <w:rPr>
+          <w:b/>
+        </w:rPr>
+      </w:pPr>
+    </w:p>
+    <w:p>
+      <w:pPr>
+        <w:pStyle w:val="Prrafodelista"/>
+        <w:rPr>
+          <w:b/>
+        </w:rPr>
+      </w:pPr>
+    </w:p>
+    <w:p>
+      <w:pPr>
+        <w:pStyle w:val="Prrafodelista"/>
+        <w:rPr>
+          <w:b/>
+        </w:rPr>
+      </w:pPr>
+    </w:p>
+    <w:p>
+      <w:pPr>
+        <w:pStyle w:val="Prrafodelista"/>
+        <w:rPr>
+          <w:b/>
+        </w:rPr>
+      </w:pPr>
+    </w:p>
+    <w:p>
+      <w:pPr>
+        <w:pStyle w:val="Prrafodelista"/>
+        <w:rPr>
+          <w:b/>
+        </w:rPr>
+      </w:pPr>
+    </w:p>
+    <w:p>
+      <w:pPr>
+        <w:pStyle w:val="Prrafodelista"/>
+        <w:rPr>
+          <w:b/>
+        </w:rPr>
+      </w:pPr>
+    </w:p>
+    <w:p>
+      <w:pPr>
+        <w:pStyle w:val="Prrafodelista"/>
+        <w:rPr>
+          <w:b/>
+        </w:rPr>
+      </w:pPr>
+    </w:p>
+    <w:p>
+      <w:pPr>
+        <w:pStyle w:val="Prrafodelista"/>
+        <w:rPr>
+          <w:b/>
+        </w:rPr>
+      </w:pPr>
+    </w:p>
+    <w:p>
+      <w:pPr>
+        <w:pStyle w:val="Prrafodelista"/>
+        <w:rPr>
+          <w:b/>
+        </w:rPr>
+      </w:pPr>
+    </w:p>
+    <w:p>
+      <w:pPr>
+        <w:pStyle w:val="Prrafodelista"/>
+        <w:rPr>
+          <w:b/>
+        </w:rPr>
+      </w:pPr>
+    </w:p>
+    <w:p>
+      <w:pPr>
+        <w:pStyle w:val="Prrafodelista"/>
+        <w:rPr>
+          <w:b/>
+        </w:rPr>
+      </w:pPr>
+    </w:p>
+    <w:p>
+      <w:pPr>
+        <w:pStyle w:val="Prrafodelista"/>
+        <w:rPr>
+          <w:b/>
+        </w:rPr>
+      </w:pPr>
+    </w:p>
+    <w:p>
+      <w:pPr>
+        <w:pStyle w:val="Prrafodelista"/>
+        <w:rPr>
+          <w:b/>
+        </w:rPr>
+      </w:pPr>
+    </w:p>
+    <w:p>
+      <w:pPr>
+        <w:pStyle w:val="Prrafodelista"/>
+        <w:rPr>
+          <w:b/>
+        </w:rPr>
+      </w:pPr>
     </w:p>
     <w:p>
       <w:pPr>
@@ -853,8 +1493,8 @@
       <w:pPr>
         <w:pStyle w:val="Prrafodelista"/>
         <w:numPr>
-          <w:ilvl w:val="2"/>
-          <w:numId w:val="2"/>
+          <w:ilvl w:val="1"/>
+          <w:numId w:val="3"/>
         </w:numPr>
         <w:rPr>
           <w:b/>
@@ -866,25 +1506,417 @@
     </w:p>
     <w:p>
       <w:pPr>
+        <w:rPr>
+          <w:color w:val="2F5496" w:themeColor="accent1" w:themeShade="BF"/>
+        </w:rPr>
+      </w:pPr>
+      <w:r>
+        <w:rPr>
+          <w:noProof/>
+          <w:lang w:eastAsia="es-ES"/>
+        </w:rPr>
+        <w:drawing>
+          <wp:anchor distT="0" distB="0" distL="114300" distR="114300" simplePos="0" relativeHeight="251663360" behindDoc="1" locked="0" layoutInCell="1" allowOverlap="1" wp14:anchorId="3886565D" wp14:editId="3E4B640D">
+            <wp:simplePos x="0" y="0"/>
+            <wp:positionH relativeFrom="margin">
+              <wp:posOffset>446405</wp:posOffset>
+            </wp:positionH>
+            <wp:positionV relativeFrom="paragraph">
+              <wp:posOffset>271780</wp:posOffset>
+            </wp:positionV>
+            <wp:extent cx="4511675" cy="3299460"/>
+            <wp:effectExtent l="0" t="0" r="3175" b="0"/>
+            <wp:wrapSquare wrapText="bothSides"/>
+            <wp:docPr id="3" name="Imagen 3"/>
+            <wp:cNvGraphicFramePr>
+              <a:graphicFrameLocks xmlns:a="http://schemas.openxmlformats.org/drawingml/2006/main" noChangeAspect="1"/>
+            </wp:cNvGraphicFramePr>
+            <a:graphic xmlns:a="http://schemas.openxmlformats.org/drawingml/2006/main">
+              <a:graphicData uri="http://schemas.openxmlformats.org/drawingml/2006/picture">
+                <pic:pic xmlns:pic="http://schemas.openxmlformats.org/drawingml/2006/picture">
+                  <pic:nvPicPr>
+                    <pic:cNvPr id="1" name=""/>
+                    <pic:cNvPicPr/>
+                  </pic:nvPicPr>
+                  <pic:blipFill>
+                    <a:blip r:embed="rId14" cstate="print">
+                      <a:extLst>
+                        <a:ext uri="{28A0092B-C50C-407E-A947-70E740481C1C}">
+                          <a14:useLocalDpi xmlns:a14="http://schemas.microsoft.com/office/drawing/2010/main" val="0"/>
+                        </a:ext>
+                      </a:extLst>
+                    </a:blip>
+                    <a:stretch>
+                      <a:fillRect/>
+                    </a:stretch>
+                  </pic:blipFill>
+                  <pic:spPr>
+                    <a:xfrm>
+                      <a:off x="0" y="0"/>
+                      <a:ext cx="4511675" cy="3299460"/>
+                    </a:xfrm>
+                    <a:prstGeom prst="rect">
+                      <a:avLst/>
+                    </a:prstGeom>
+                  </pic:spPr>
+                </pic:pic>
+              </a:graphicData>
+            </a:graphic>
+            <wp14:sizeRelH relativeFrom="margin">
+              <wp14:pctWidth>0</wp14:pctWidth>
+            </wp14:sizeRelH>
+            <wp14:sizeRelV relativeFrom="margin">
+              <wp14:pctHeight>0</wp14:pctHeight>
+            </wp14:sizeRelV>
+          </wp:anchor>
+        </w:drawing>
+      </w:r>
+      <w:proofErr w:type="spellStart"/>
+      <w:r>
+        <w:rPr>
+          <w:color w:val="2F5496" w:themeColor="accent1" w:themeShade="BF"/>
+        </w:rPr>
+        <w:t>select</w:t>
+      </w:r>
+      <w:proofErr w:type="spellEnd"/>
+      <w:r>
+        <w:rPr>
+          <w:color w:val="2F5496" w:themeColor="accent1" w:themeShade="BF"/>
+        </w:rPr>
+        <w:t xml:space="preserve"> * </w:t>
+      </w:r>
+      <w:proofErr w:type="spellStart"/>
+      <w:r>
+        <w:rPr>
+          <w:color w:val="2F5496" w:themeColor="accent1" w:themeShade="BF"/>
+        </w:rPr>
+        <w:t>from</w:t>
+      </w:r>
+      <w:proofErr w:type="spellEnd"/>
+      <w:r>
+        <w:rPr>
+          <w:color w:val="2F5496" w:themeColor="accent1" w:themeShade="BF"/>
+        </w:rPr>
+        <w:t xml:space="preserve"> animal </w:t>
+      </w:r>
+      <w:proofErr w:type="spellStart"/>
+      <w:r>
+        <w:rPr>
+          <w:color w:val="2F5496" w:themeColor="accent1" w:themeShade="BF"/>
+        </w:rPr>
+        <w:t>inner</w:t>
+      </w:r>
+      <w:proofErr w:type="spellEnd"/>
+      <w:r>
+        <w:rPr>
+          <w:color w:val="2F5496" w:themeColor="accent1" w:themeShade="BF"/>
+        </w:rPr>
+        <w:t xml:space="preserve"> join zoo </w:t>
+      </w:r>
+      <w:proofErr w:type="spellStart"/>
+      <w:r>
+        <w:rPr>
+          <w:color w:val="2F5496" w:themeColor="accent1" w:themeShade="BF"/>
+        </w:rPr>
+        <w:t>on</w:t>
+      </w:r>
+      <w:proofErr w:type="spellEnd"/>
+      <w:r>
+        <w:rPr>
+          <w:color w:val="2F5496" w:themeColor="accent1" w:themeShade="BF"/>
+        </w:rPr>
+        <w:t xml:space="preserve"> </w:t>
+      </w:r>
+      <w:proofErr w:type="spellStart"/>
+      <w:proofErr w:type="gramStart"/>
+      <w:r>
+        <w:rPr>
+          <w:color w:val="2F5496" w:themeColor="accent1" w:themeShade="BF"/>
+        </w:rPr>
+        <w:t>animal.zooid</w:t>
+      </w:r>
+      <w:proofErr w:type="spellEnd"/>
+      <w:proofErr w:type="gramEnd"/>
+      <w:r>
+        <w:rPr>
+          <w:color w:val="2F5496" w:themeColor="accent1" w:themeShade="BF"/>
+        </w:rPr>
+        <w:t xml:space="preserve"> = </w:t>
+      </w:r>
+      <w:proofErr w:type="spellStart"/>
+      <w:r>
+        <w:rPr>
+          <w:color w:val="2F5496" w:themeColor="accent1" w:themeShade="BF"/>
+        </w:rPr>
+        <w:t>zoo.zooid</w:t>
+      </w:r>
+      <w:proofErr w:type="spellEnd"/>
+      <w:r>
+        <w:rPr>
+          <w:color w:val="2F5496" w:themeColor="accent1" w:themeShade="BF"/>
+        </w:rPr>
+        <w:t xml:space="preserve"> </w:t>
+      </w:r>
+      <w:proofErr w:type="spellStart"/>
+      <w:r>
+        <w:rPr>
+          <w:color w:val="2F5496" w:themeColor="accent1" w:themeShade="BF"/>
+        </w:rPr>
+        <w:t>where</w:t>
+      </w:r>
+      <w:proofErr w:type="spellEnd"/>
+      <w:r>
+        <w:rPr>
+          <w:color w:val="2F5496" w:themeColor="accent1" w:themeShade="BF"/>
+        </w:rPr>
+        <w:t xml:space="preserve"> nombre = 'Cabarceno'</w:t>
+      </w:r>
+    </w:p>
+    <w:p>
+      <w:pPr>
+        <w:pStyle w:val="Prrafodelista"/>
+        <w:ind w:left="2340"/>
+      </w:pPr>
+    </w:p>
+    <w:p>
+      <w:pPr>
+        <w:pStyle w:val="Prrafodelista"/>
+        <w:ind w:left="2340"/>
+        <w:rPr>
+          <w:b/>
+        </w:rPr>
+      </w:pPr>
+    </w:p>
+    <w:p>
+      <w:pPr>
+        <w:pStyle w:val="Prrafodelista"/>
+        <w:ind w:left="2340"/>
+        <w:rPr>
+          <w:b/>
+        </w:rPr>
+      </w:pPr>
+    </w:p>
+    <w:p>
+      <w:pPr>
+        <w:pStyle w:val="Prrafodelista"/>
+        <w:ind w:left="2340"/>
+        <w:rPr>
+          <w:b/>
+        </w:rPr>
+      </w:pPr>
+    </w:p>
+    <w:p>
+      <w:pPr>
         <w:pStyle w:val="Prrafodelista"/>
         <w:numPr>
-          <w:ilvl w:val="2"/>
-          <w:numId w:val="2"/>
+          <w:ilvl w:val="1"/>
+          <w:numId w:val="3"/>
         </w:numPr>
         <w:rPr>
           <w:b/>
         </w:rPr>
       </w:pPr>
       <w:r>
+        <w:lastRenderedPageBreak/>
         <w:t>Mostrar los zoos cuyo tamaño esté entre 15000 y 20000 m2.</w:t>
       </w:r>
     </w:p>
     <w:p>
       <w:pPr>
+        <w:ind w:left="708" w:firstLine="708"/>
+        <w:rPr>
+          <w:color w:val="2F5496" w:themeColor="accent1" w:themeShade="BF"/>
+        </w:rPr>
+      </w:pPr>
+      <w:proofErr w:type="spellStart"/>
+      <w:r>
+        <w:rPr>
+          <w:color w:val="2F5496" w:themeColor="accent1" w:themeShade="BF"/>
+        </w:rPr>
+        <w:t>select</w:t>
+      </w:r>
+      <w:proofErr w:type="spellEnd"/>
+      <w:r>
+        <w:rPr>
+          <w:color w:val="2F5496" w:themeColor="accent1" w:themeShade="BF"/>
+        </w:rPr>
+        <w:t xml:space="preserve"> * </w:t>
+      </w:r>
+      <w:proofErr w:type="spellStart"/>
+      <w:r>
+        <w:rPr>
+          <w:color w:val="2F5496" w:themeColor="accent1" w:themeShade="BF"/>
+        </w:rPr>
+        <w:t>from</w:t>
+      </w:r>
+      <w:proofErr w:type="spellEnd"/>
+      <w:r>
+        <w:rPr>
+          <w:color w:val="2F5496" w:themeColor="accent1" w:themeShade="BF"/>
+        </w:rPr>
+        <w:t xml:space="preserve"> zoo </w:t>
+      </w:r>
+      <w:proofErr w:type="spellStart"/>
+      <w:r>
+        <w:rPr>
+          <w:color w:val="2F5496" w:themeColor="accent1" w:themeShade="BF"/>
+        </w:rPr>
+        <w:t>where</w:t>
+      </w:r>
+      <w:proofErr w:type="spellEnd"/>
+      <w:r>
+        <w:rPr>
+          <w:color w:val="2F5496" w:themeColor="accent1" w:themeShade="BF"/>
+        </w:rPr>
+        <w:t xml:space="preserve"> </w:t>
+      </w:r>
+      <w:proofErr w:type="spellStart"/>
+      <w:r>
+        <w:rPr>
+          <w:color w:val="2F5496" w:themeColor="accent1" w:themeShade="BF"/>
+        </w:rPr>
+        <w:t>tamano</w:t>
+      </w:r>
+      <w:proofErr w:type="spellEnd"/>
+      <w:r>
+        <w:rPr>
+          <w:color w:val="2F5496" w:themeColor="accent1" w:themeShade="BF"/>
+        </w:rPr>
+        <w:t xml:space="preserve"> </w:t>
+      </w:r>
+      <w:proofErr w:type="spellStart"/>
+      <w:r>
+        <w:rPr>
+          <w:color w:val="2F5496" w:themeColor="accent1" w:themeShade="BF"/>
+        </w:rPr>
+        <w:t>between</w:t>
+      </w:r>
+      <w:proofErr w:type="spellEnd"/>
+      <w:r>
+        <w:rPr>
+          <w:color w:val="2F5496" w:themeColor="accent1" w:themeShade="BF"/>
+        </w:rPr>
+        <w:t xml:space="preserve"> 15000 and 20000</w:t>
+      </w:r>
+    </w:p>
+    <w:p>
+      <w:pPr>
+        <w:pStyle w:val="Prrafodelista"/>
+        <w:ind w:left="2340"/>
+      </w:pPr>
+      <w:r>
+        <w:rPr>
+          <w:noProof/>
+          <w:lang w:eastAsia="es-ES"/>
+        </w:rPr>
+        <w:drawing>
+          <wp:anchor distT="0" distB="0" distL="114300" distR="114300" simplePos="0" relativeHeight="251664384" behindDoc="1" locked="0" layoutInCell="1" allowOverlap="1" wp14:anchorId="32A7F6A0" wp14:editId="71BFBFE7">
+            <wp:simplePos x="0" y="0"/>
+            <wp:positionH relativeFrom="margin">
+              <wp:posOffset>511810</wp:posOffset>
+            </wp:positionH>
+            <wp:positionV relativeFrom="paragraph">
+              <wp:posOffset>78740</wp:posOffset>
+            </wp:positionV>
+            <wp:extent cx="4368165" cy="3194050"/>
+            <wp:effectExtent l="0" t="0" r="0" b="6350"/>
+            <wp:wrapTight wrapText="bothSides">
+              <wp:wrapPolygon edited="0">
+                <wp:start x="0" y="0"/>
+                <wp:lineTo x="0" y="21514"/>
+                <wp:lineTo x="21478" y="21514"/>
+                <wp:lineTo x="21478" y="0"/>
+                <wp:lineTo x="0" y="0"/>
+              </wp:wrapPolygon>
+            </wp:wrapTight>
+            <wp:docPr id="4" name="Imagen 4"/>
+            <wp:cNvGraphicFramePr>
+              <a:graphicFrameLocks xmlns:a="http://schemas.openxmlformats.org/drawingml/2006/main" noChangeAspect="1"/>
+            </wp:cNvGraphicFramePr>
+            <a:graphic xmlns:a="http://schemas.openxmlformats.org/drawingml/2006/main">
+              <a:graphicData uri="http://schemas.openxmlformats.org/drawingml/2006/picture">
+                <pic:pic xmlns:pic="http://schemas.openxmlformats.org/drawingml/2006/picture">
+                  <pic:nvPicPr>
+                    <pic:cNvPr id="1" name=""/>
+                    <pic:cNvPicPr/>
+                  </pic:nvPicPr>
+                  <pic:blipFill>
+                    <a:blip r:embed="rId15" cstate="print">
+                      <a:extLst>
+                        <a:ext uri="{28A0092B-C50C-407E-A947-70E740481C1C}">
+                          <a14:useLocalDpi xmlns:a14="http://schemas.microsoft.com/office/drawing/2010/main" val="0"/>
+                        </a:ext>
+                      </a:extLst>
+                    </a:blip>
+                    <a:stretch>
+                      <a:fillRect/>
+                    </a:stretch>
+                  </pic:blipFill>
+                  <pic:spPr>
+                    <a:xfrm>
+                      <a:off x="0" y="0"/>
+                      <a:ext cx="4368165" cy="3194050"/>
+                    </a:xfrm>
+                    <a:prstGeom prst="rect">
+                      <a:avLst/>
+                    </a:prstGeom>
+                  </pic:spPr>
+                </pic:pic>
+              </a:graphicData>
+            </a:graphic>
+            <wp14:sizeRelH relativeFrom="margin">
+              <wp14:pctWidth>0</wp14:pctWidth>
+            </wp14:sizeRelH>
+            <wp14:sizeRelV relativeFrom="margin">
+              <wp14:pctHeight>0</wp14:pctHeight>
+            </wp14:sizeRelV>
+          </wp:anchor>
+        </w:drawing>
+      </w:r>
+    </w:p>
+    <w:p/>
+    <w:p>
+      <w:pPr>
+        <w:pStyle w:val="Prrafodelista"/>
+        <w:ind w:left="2340"/>
+        <w:rPr>
+          <w:b/>
+        </w:rPr>
+      </w:pPr>
+    </w:p>
+    <w:p>
+      <w:pPr>
+        <w:pStyle w:val="Prrafodelista"/>
+        <w:ind w:left="2340"/>
+        <w:rPr>
+          <w:b/>
+        </w:rPr>
+      </w:pPr>
+    </w:p>
+    <w:p>
+      <w:pPr>
+        <w:pStyle w:val="Prrafodelista"/>
+        <w:ind w:left="2340"/>
+        <w:rPr>
+          <w:b/>
+        </w:rPr>
+      </w:pPr>
+    </w:p>
+    <w:p>
+      <w:pPr>
+        <w:pStyle w:val="Prrafodelista"/>
+        <w:ind w:left="2340"/>
+        <w:rPr>
+          <w:b/>
+        </w:rPr>
+      </w:pPr>
+    </w:p>
+    <w:p>
+      <w:pPr>
         <w:pStyle w:val="Prrafodelista"/>
         <w:numPr>
-          <w:ilvl w:val="2"/>
-          <w:numId w:val="2"/>
+          <w:ilvl w:val="1"/>
+          <w:numId w:val="3"/>
         </w:numPr>
         <w:rPr>
           <w:b/>
@@ -899,6 +1931,313 @@
       <w:r>
         <w:t>.</w:t>
       </w:r>
+    </w:p>
+    <w:p>
+      <w:pPr>
+        <w:rPr>
+          <w:color w:val="2F5496" w:themeColor="accent1" w:themeShade="BF"/>
+        </w:rPr>
+      </w:pPr>
+      <w:proofErr w:type="spellStart"/>
+      <w:r>
+        <w:rPr>
+          <w:color w:val="2F5496" w:themeColor="accent1" w:themeShade="BF"/>
+        </w:rPr>
+        <w:t>select</w:t>
+      </w:r>
+      <w:proofErr w:type="spellEnd"/>
+      <w:r>
+        <w:rPr>
+          <w:color w:val="2F5496" w:themeColor="accent1" w:themeShade="BF"/>
+        </w:rPr>
+        <w:t xml:space="preserve"> </w:t>
+      </w:r>
+      <w:proofErr w:type="gramStart"/>
+      <w:r>
+        <w:rPr>
+          <w:color w:val="2F5496" w:themeColor="accent1" w:themeShade="BF"/>
+        </w:rPr>
+        <w:t>animalid,nombre</w:t>
+      </w:r>
+      <w:proofErr w:type="gramEnd"/>
+      <w:r>
+        <w:rPr>
+          <w:color w:val="2F5496" w:themeColor="accent1" w:themeShade="BF"/>
+        </w:rPr>
+        <w:t>,animal.especieid,anonacimiento,paisnacimiento,peligroextincion</w:t>
+      </w:r>
+      <w:r>
+        <w:rPr>
+          <w:color w:val="2F5496" w:themeColor="accent1" w:themeShade="BF"/>
+        </w:rPr>
+        <w:t xml:space="preserve"> </w:t>
+      </w:r>
+      <w:proofErr w:type="spellStart"/>
+      <w:r>
+        <w:rPr>
+          <w:color w:val="2F5496" w:themeColor="accent1" w:themeShade="BF"/>
+        </w:rPr>
+        <w:t>from</w:t>
+      </w:r>
+      <w:proofErr w:type="spellEnd"/>
+      <w:r>
+        <w:rPr>
+          <w:color w:val="2F5496" w:themeColor="accent1" w:themeShade="BF"/>
+        </w:rPr>
+        <w:t xml:space="preserve"> animal </w:t>
+      </w:r>
+      <w:proofErr w:type="spellStart"/>
+      <w:r>
+        <w:rPr>
+          <w:color w:val="2F5496" w:themeColor="accent1" w:themeShade="BF"/>
+        </w:rPr>
+        <w:t>inner</w:t>
+      </w:r>
+      <w:proofErr w:type="spellEnd"/>
+      <w:r>
+        <w:rPr>
+          <w:color w:val="2F5496" w:themeColor="accent1" w:themeShade="BF"/>
+        </w:rPr>
+        <w:t xml:space="preserve"> join zoo </w:t>
+      </w:r>
+      <w:proofErr w:type="spellStart"/>
+      <w:r>
+        <w:rPr>
+          <w:color w:val="2F5496" w:themeColor="accent1" w:themeShade="BF"/>
+        </w:rPr>
+        <w:t>on</w:t>
+      </w:r>
+      <w:proofErr w:type="spellEnd"/>
+      <w:r>
+        <w:rPr>
+          <w:color w:val="2F5496" w:themeColor="accent1" w:themeShade="BF"/>
+        </w:rPr>
+        <w:t xml:space="preserve"> </w:t>
+      </w:r>
+      <w:proofErr w:type="spellStart"/>
+      <w:r>
+        <w:rPr>
+          <w:color w:val="2F5496" w:themeColor="accent1" w:themeShade="BF"/>
+        </w:rPr>
+        <w:t>animal.zooid</w:t>
+      </w:r>
+      <w:proofErr w:type="spellEnd"/>
+      <w:r>
+        <w:rPr>
+          <w:color w:val="2F5496" w:themeColor="accent1" w:themeShade="BF"/>
+        </w:rPr>
+        <w:t xml:space="preserve"> = </w:t>
+      </w:r>
+      <w:proofErr w:type="spellStart"/>
+      <w:r>
+        <w:rPr>
+          <w:color w:val="2F5496" w:themeColor="accent1" w:themeShade="BF"/>
+        </w:rPr>
+        <w:t>zoo.zooid</w:t>
+      </w:r>
+      <w:proofErr w:type="spellEnd"/>
+      <w:r>
+        <w:rPr>
+          <w:color w:val="2F5496" w:themeColor="accent1" w:themeShade="BF"/>
+        </w:rPr>
+        <w:t xml:space="preserve"> </w:t>
+      </w:r>
+      <w:proofErr w:type="spellStart"/>
+      <w:r>
+        <w:rPr>
+          <w:color w:val="2F5496" w:themeColor="accent1" w:themeShade="BF"/>
+        </w:rPr>
+        <w:t>inner</w:t>
+      </w:r>
+      <w:proofErr w:type="spellEnd"/>
+      <w:r>
+        <w:rPr>
+          <w:color w:val="2F5496" w:themeColor="accent1" w:themeShade="BF"/>
+        </w:rPr>
+        <w:t xml:space="preserve"> join especie </w:t>
+      </w:r>
+      <w:proofErr w:type="spellStart"/>
+      <w:r>
+        <w:rPr>
+          <w:color w:val="2F5496" w:themeColor="accent1" w:themeShade="BF"/>
+        </w:rPr>
+        <w:t>on</w:t>
+      </w:r>
+      <w:proofErr w:type="spellEnd"/>
+      <w:r>
+        <w:rPr>
+          <w:color w:val="2F5496" w:themeColor="accent1" w:themeShade="BF"/>
+        </w:rPr>
+        <w:t xml:space="preserve"> </w:t>
+      </w:r>
+      <w:proofErr w:type="spellStart"/>
+      <w:r>
+        <w:rPr>
+          <w:color w:val="2F5496" w:themeColor="accent1" w:themeShade="BF"/>
+        </w:rPr>
+        <w:t>animal.especieid</w:t>
+      </w:r>
+      <w:proofErr w:type="spellEnd"/>
+      <w:r>
+        <w:rPr>
+          <w:color w:val="2F5496" w:themeColor="accent1" w:themeShade="BF"/>
+        </w:rPr>
+        <w:t xml:space="preserve"> = </w:t>
+      </w:r>
+      <w:proofErr w:type="spellStart"/>
+      <w:r>
+        <w:rPr>
+          <w:color w:val="2F5496" w:themeColor="accent1" w:themeShade="BF"/>
+        </w:rPr>
+        <w:t>especie.especieid</w:t>
+      </w:r>
+      <w:proofErr w:type="spellEnd"/>
+      <w:r>
+        <w:rPr>
+          <w:color w:val="2F5496" w:themeColor="accent1" w:themeShade="BF"/>
+        </w:rPr>
+        <w:t xml:space="preserve"> </w:t>
+      </w:r>
+      <w:proofErr w:type="spellStart"/>
+      <w:r>
+        <w:rPr>
+          <w:color w:val="2F5496" w:themeColor="accent1" w:themeShade="BF"/>
+        </w:rPr>
+        <w:t>where</w:t>
+      </w:r>
+      <w:proofErr w:type="spellEnd"/>
+      <w:r>
+        <w:rPr>
+          <w:color w:val="2F5496" w:themeColor="accent1" w:themeShade="BF"/>
+        </w:rPr>
+        <w:t xml:space="preserve"> </w:t>
+      </w:r>
+      <w:proofErr w:type="spellStart"/>
+      <w:r>
+        <w:rPr>
+          <w:color w:val="2F5496" w:themeColor="accent1" w:themeShade="BF"/>
+        </w:rPr>
+        <w:t>peligroextincion</w:t>
+      </w:r>
+      <w:proofErr w:type="spellEnd"/>
+      <w:r>
+        <w:rPr>
+          <w:color w:val="2F5496" w:themeColor="accent1" w:themeShade="BF"/>
+        </w:rPr>
+        <w:t xml:space="preserve"> </w:t>
+      </w:r>
+      <w:proofErr w:type="spellStart"/>
+      <w:r>
+        <w:rPr>
+          <w:color w:val="2F5496" w:themeColor="accent1" w:themeShade="BF"/>
+        </w:rPr>
+        <w:t>is</w:t>
+      </w:r>
+      <w:proofErr w:type="spellEnd"/>
+      <w:r>
+        <w:rPr>
+          <w:color w:val="2F5496" w:themeColor="accent1" w:themeShade="BF"/>
+        </w:rPr>
+        <w:t xml:space="preserve"> true</w:t>
+      </w:r>
+    </w:p>
+    <w:p>
+      <w:pPr>
+        <w:rPr>
+          <w:color w:val="2F5496" w:themeColor="accent1" w:themeShade="BF"/>
+        </w:rPr>
+      </w:pPr>
+      <w:r>
+        <w:rPr>
+          <w:noProof/>
+          <w:lang w:eastAsia="es-ES"/>
+        </w:rPr>
+        <w:drawing>
+          <wp:anchor distT="0" distB="0" distL="114300" distR="114300" simplePos="0" relativeHeight="251665408" behindDoc="1" locked="0" layoutInCell="1" allowOverlap="1" wp14:anchorId="548D55F8" wp14:editId="30735175">
+            <wp:simplePos x="0" y="0"/>
+            <wp:positionH relativeFrom="margin">
+              <wp:align>center</wp:align>
+            </wp:positionH>
+            <wp:positionV relativeFrom="paragraph">
+              <wp:posOffset>61811</wp:posOffset>
+            </wp:positionV>
+            <wp:extent cx="4261808" cy="3116572"/>
+            <wp:effectExtent l="0" t="0" r="5715" b="8255"/>
+            <wp:wrapTight wrapText="bothSides">
+              <wp:wrapPolygon edited="0">
+                <wp:start x="0" y="0"/>
+                <wp:lineTo x="0" y="21525"/>
+                <wp:lineTo x="21532" y="21525"/>
+                <wp:lineTo x="21532" y="0"/>
+                <wp:lineTo x="0" y="0"/>
+              </wp:wrapPolygon>
+            </wp:wrapTight>
+            <wp:docPr id="5" name="Imagen 5"/>
+            <wp:cNvGraphicFramePr>
+              <a:graphicFrameLocks xmlns:a="http://schemas.openxmlformats.org/drawingml/2006/main" noChangeAspect="1"/>
+            </wp:cNvGraphicFramePr>
+            <a:graphic xmlns:a="http://schemas.openxmlformats.org/drawingml/2006/main">
+              <a:graphicData uri="http://schemas.openxmlformats.org/drawingml/2006/picture">
+                <pic:pic xmlns:pic="http://schemas.openxmlformats.org/drawingml/2006/picture">
+                  <pic:nvPicPr>
+                    <pic:cNvPr id="1" name=""/>
+                    <pic:cNvPicPr/>
+                  </pic:nvPicPr>
+                  <pic:blipFill>
+                    <a:blip r:embed="rId16" cstate="print">
+                      <a:extLst>
+                        <a:ext uri="{28A0092B-C50C-407E-A947-70E740481C1C}">
+                          <a14:useLocalDpi xmlns:a14="http://schemas.microsoft.com/office/drawing/2010/main" val="0"/>
+                        </a:ext>
+                      </a:extLst>
+                    </a:blip>
+                    <a:stretch>
+                      <a:fillRect/>
+                    </a:stretch>
+                  </pic:blipFill>
+                  <pic:spPr>
+                    <a:xfrm>
+                      <a:off x="0" y="0"/>
+                      <a:ext cx="4261808" cy="3116572"/>
+                    </a:xfrm>
+                    <a:prstGeom prst="rect">
+                      <a:avLst/>
+                    </a:prstGeom>
+                  </pic:spPr>
+                </pic:pic>
+              </a:graphicData>
+            </a:graphic>
+            <wp14:sizeRelH relativeFrom="margin">
+              <wp14:pctWidth>0</wp14:pctWidth>
+            </wp14:sizeRelH>
+            <wp14:sizeRelV relativeFrom="margin">
+              <wp14:pctHeight>0</wp14:pctHeight>
+            </wp14:sizeRelV>
+          </wp:anchor>
+        </w:drawing>
+      </w:r>
+    </w:p>
+    <w:p>
+      <w:pPr>
+        <w:pStyle w:val="Prrafodelista"/>
+        <w:ind w:left="1980"/>
+      </w:pPr>
+    </w:p>
+    <w:p/>
+    <w:p>
+      <w:pPr>
+        <w:pStyle w:val="Prrafodelista"/>
+        <w:ind w:left="1440"/>
+      </w:pPr>
+    </w:p>
+    <w:p>
+      <w:pPr>
+        <w:pStyle w:val="Prrafodelista"/>
+        <w:ind w:left="1980"/>
+        <w:rPr>
+          <w:b/>
+        </w:rPr>
+      </w:pPr>
     </w:p>
     <w:p>
       <w:pPr>
@@ -909,6 +2248,7 @@
         </w:numPr>
       </w:pPr>
       <w:r>
+        <w:lastRenderedPageBreak/>
         <w:t>Crear una copia de seguridad de la base de datos</w:t>
       </w:r>
       <w:r>
@@ -917,6 +2257,413 @@
       <w:r>
         <w:t>.</w:t>
       </w:r>
+    </w:p>
+    <w:p>
+      <w:pPr>
+        <w:pStyle w:val="Prrafodelista"/>
+        <w:rPr>
+          <w:color w:val="2F5496" w:themeColor="accent1" w:themeShade="BF"/>
+        </w:rPr>
+      </w:pPr>
+      <w:r>
+        <w:rPr>
+          <w:color w:val="2F5496" w:themeColor="accent1" w:themeShade="BF"/>
+        </w:rPr>
+        <w:t xml:space="preserve">Mediamente el menú creo el </w:t>
+      </w:r>
+      <w:proofErr w:type="spellStart"/>
+      <w:r>
+        <w:rPr>
+          <w:color w:val="2F5496" w:themeColor="accent1" w:themeShade="BF"/>
+        </w:rPr>
+        <w:t>Backup</w:t>
+      </w:r>
+      <w:proofErr w:type="spellEnd"/>
+      <w:r>
+        <w:rPr>
+          <w:color w:val="2F5496" w:themeColor="accent1" w:themeShade="BF"/>
+        </w:rPr>
+        <w:t xml:space="preserve"> de la Base de datos</w:t>
+      </w:r>
+      <w:r>
+        <w:rPr>
+          <w:color w:val="2F5496" w:themeColor="accent1" w:themeShade="BF"/>
+        </w:rPr>
+        <w:t xml:space="preserve"> seleccionando el fichero de destino y el formato del mismo. </w:t>
+      </w:r>
+    </w:p>
+    <w:p>
+      <w:pPr>
+        <w:pStyle w:val="Prrafodelista"/>
+      </w:pPr>
+      <w:r>
+        <w:rPr>
+          <w:noProof/>
+          <w:lang w:eastAsia="es-ES"/>
+        </w:rPr>
+        <w:drawing>
+          <wp:anchor distT="0" distB="0" distL="114300" distR="114300" simplePos="0" relativeHeight="251666432" behindDoc="1" locked="0" layoutInCell="1" allowOverlap="1" wp14:anchorId="57D0676B" wp14:editId="4B906BD6">
+            <wp:simplePos x="0" y="0"/>
+            <wp:positionH relativeFrom="margin">
+              <wp:align>left</wp:align>
+            </wp:positionH>
+            <wp:positionV relativeFrom="paragraph">
+              <wp:posOffset>32864</wp:posOffset>
+            </wp:positionV>
+            <wp:extent cx="3865245" cy="2827020"/>
+            <wp:effectExtent l="0" t="0" r="1905" b="0"/>
+            <wp:wrapTight wrapText="bothSides">
+              <wp:wrapPolygon edited="0">
+                <wp:start x="0" y="0"/>
+                <wp:lineTo x="0" y="21396"/>
+                <wp:lineTo x="21504" y="21396"/>
+                <wp:lineTo x="21504" y="0"/>
+                <wp:lineTo x="0" y="0"/>
+              </wp:wrapPolygon>
+            </wp:wrapTight>
+            <wp:docPr id="6" name="Imagen 6"/>
+            <wp:cNvGraphicFramePr>
+              <a:graphicFrameLocks xmlns:a="http://schemas.openxmlformats.org/drawingml/2006/main" noChangeAspect="1"/>
+            </wp:cNvGraphicFramePr>
+            <a:graphic xmlns:a="http://schemas.openxmlformats.org/drawingml/2006/main">
+              <a:graphicData uri="http://schemas.openxmlformats.org/drawingml/2006/picture">
+                <pic:pic xmlns:pic="http://schemas.openxmlformats.org/drawingml/2006/picture">
+                  <pic:nvPicPr>
+                    <pic:cNvPr id="1" name=""/>
+                    <pic:cNvPicPr/>
+                  </pic:nvPicPr>
+                  <pic:blipFill>
+                    <a:blip r:embed="rId17" cstate="print">
+                      <a:extLst>
+                        <a:ext uri="{28A0092B-C50C-407E-A947-70E740481C1C}">
+                          <a14:useLocalDpi xmlns:a14="http://schemas.microsoft.com/office/drawing/2010/main" val="0"/>
+                        </a:ext>
+                      </a:extLst>
+                    </a:blip>
+                    <a:stretch>
+                      <a:fillRect/>
+                    </a:stretch>
+                  </pic:blipFill>
+                  <pic:spPr>
+                    <a:xfrm>
+                      <a:off x="0" y="0"/>
+                      <a:ext cx="3865245" cy="2827020"/>
+                    </a:xfrm>
+                    <a:prstGeom prst="rect">
+                      <a:avLst/>
+                    </a:prstGeom>
+                  </pic:spPr>
+                </pic:pic>
+              </a:graphicData>
+            </a:graphic>
+            <wp14:sizeRelH relativeFrom="margin">
+              <wp14:pctWidth>0</wp14:pctWidth>
+            </wp14:sizeRelH>
+            <wp14:sizeRelV relativeFrom="margin">
+              <wp14:pctHeight>0</wp14:pctHeight>
+            </wp14:sizeRelV>
+          </wp:anchor>
+        </w:drawing>
+      </w:r>
+    </w:p>
+    <w:p>
+      <w:pPr>
+        <w:pStyle w:val="Prrafodelista"/>
+      </w:pPr>
+    </w:p>
+    <w:p>
+      <w:pPr>
+        <w:pStyle w:val="Prrafodelista"/>
+      </w:pPr>
+      <w:r>
+        <w:rPr>
+          <w:noProof/>
+          <w:lang w:eastAsia="es-ES"/>
+        </w:rPr>
+        <w:drawing>
+          <wp:anchor distT="0" distB="0" distL="114300" distR="114300" simplePos="0" relativeHeight="251667456" behindDoc="1" locked="0" layoutInCell="1" allowOverlap="1" wp14:anchorId="1B273AF2" wp14:editId="48C88525">
+            <wp:simplePos x="0" y="0"/>
+            <wp:positionH relativeFrom="margin">
+              <wp:align>right</wp:align>
+            </wp:positionH>
+            <wp:positionV relativeFrom="paragraph">
+              <wp:posOffset>433921</wp:posOffset>
+            </wp:positionV>
+            <wp:extent cx="3818890" cy="2792730"/>
+            <wp:effectExtent l="0" t="0" r="0" b="7620"/>
+            <wp:wrapTight wrapText="bothSides">
+              <wp:wrapPolygon edited="0">
+                <wp:start x="0" y="0"/>
+                <wp:lineTo x="0" y="21512"/>
+                <wp:lineTo x="21442" y="21512"/>
+                <wp:lineTo x="21442" y="0"/>
+                <wp:lineTo x="0" y="0"/>
+              </wp:wrapPolygon>
+            </wp:wrapTight>
+            <wp:docPr id="7" name="Imagen 7"/>
+            <wp:cNvGraphicFramePr>
+              <a:graphicFrameLocks xmlns:a="http://schemas.openxmlformats.org/drawingml/2006/main" noChangeAspect="1"/>
+            </wp:cNvGraphicFramePr>
+            <a:graphic xmlns:a="http://schemas.openxmlformats.org/drawingml/2006/main">
+              <a:graphicData uri="http://schemas.openxmlformats.org/drawingml/2006/picture">
+                <pic:pic xmlns:pic="http://schemas.openxmlformats.org/drawingml/2006/picture">
+                  <pic:nvPicPr>
+                    <pic:cNvPr id="1" name=""/>
+                    <pic:cNvPicPr/>
+                  </pic:nvPicPr>
+                  <pic:blipFill>
+                    <a:blip r:embed="rId18" cstate="print">
+                      <a:extLst>
+                        <a:ext uri="{28A0092B-C50C-407E-A947-70E740481C1C}">
+                          <a14:useLocalDpi xmlns:a14="http://schemas.microsoft.com/office/drawing/2010/main" val="0"/>
+                        </a:ext>
+                      </a:extLst>
+                    </a:blip>
+                    <a:stretch>
+                      <a:fillRect/>
+                    </a:stretch>
+                  </pic:blipFill>
+                  <pic:spPr>
+                    <a:xfrm>
+                      <a:off x="0" y="0"/>
+                      <a:ext cx="3818890" cy="2792730"/>
+                    </a:xfrm>
+                    <a:prstGeom prst="rect">
+                      <a:avLst/>
+                    </a:prstGeom>
+                  </pic:spPr>
+                </pic:pic>
+              </a:graphicData>
+            </a:graphic>
+            <wp14:sizeRelH relativeFrom="margin">
+              <wp14:pctWidth>0</wp14:pctWidth>
+            </wp14:sizeRelH>
+            <wp14:sizeRelV relativeFrom="margin">
+              <wp14:pctHeight>0</wp14:pctHeight>
+            </wp14:sizeRelV>
+          </wp:anchor>
+        </w:drawing>
+      </w:r>
+    </w:p>
+    <w:p>
+      <w:pPr>
+        <w:pStyle w:val="Prrafodelista"/>
+      </w:pPr>
+    </w:p>
+    <w:p>
+      <w:pPr>
+        <w:pStyle w:val="Prrafodelista"/>
+      </w:pPr>
+    </w:p>
+    <w:p>
+      <w:pPr>
+        <w:pStyle w:val="Prrafodelista"/>
+      </w:pPr>
+    </w:p>
+    <w:p>
+      <w:pPr>
+        <w:pStyle w:val="Prrafodelista"/>
+      </w:pPr>
+    </w:p>
+    <w:p>
+      <w:pPr>
+        <w:pStyle w:val="Prrafodelista"/>
+      </w:pPr>
+    </w:p>
+    <w:p>
+      <w:pPr>
+        <w:pStyle w:val="Prrafodelista"/>
+      </w:pPr>
+    </w:p>
+    <w:p>
+      <w:pPr>
+        <w:pStyle w:val="Prrafodelista"/>
+        <w:rPr>
+          <w:color w:val="2F5496" w:themeColor="accent1" w:themeShade="BF"/>
+        </w:rPr>
+      </w:pPr>
+      <w:r>
+        <w:rPr>
+          <w:color w:val="2F5496" w:themeColor="accent1" w:themeShade="BF"/>
+        </w:rPr>
+        <w:t xml:space="preserve">Comprobamos que termina </w:t>
+      </w:r>
+      <w:r>
+        <w:rPr>
+          <w:color w:val="2F5496" w:themeColor="accent1" w:themeShade="BF"/>
+        </w:rPr>
+        <w:t>correctamente</w:t>
+      </w:r>
+      <w:r>
+        <w:rPr>
+          <w:color w:val="2F5496" w:themeColor="accent1" w:themeShade="BF"/>
+        </w:rPr>
+        <w:t>.</w:t>
+      </w:r>
+    </w:p>
+    <w:p>
+      <w:pPr>
+        <w:pStyle w:val="Prrafodelista"/>
+      </w:pPr>
+      <w:r>
+        <w:rPr>
+          <w:noProof/>
+          <w:lang w:eastAsia="es-ES"/>
+        </w:rPr>
+        <w:drawing>
+          <wp:anchor distT="0" distB="0" distL="114300" distR="114300" simplePos="0" relativeHeight="251668480" behindDoc="1" locked="0" layoutInCell="1" allowOverlap="1" wp14:anchorId="62082854" wp14:editId="0E87680A">
+            <wp:simplePos x="0" y="0"/>
+            <wp:positionH relativeFrom="margin">
+              <wp:posOffset>591005</wp:posOffset>
+            </wp:positionH>
+            <wp:positionV relativeFrom="paragraph">
+              <wp:posOffset>141893</wp:posOffset>
+            </wp:positionV>
+            <wp:extent cx="3855720" cy="2819400"/>
+            <wp:effectExtent l="0" t="0" r="0" b="0"/>
+            <wp:wrapTight wrapText="bothSides">
+              <wp:wrapPolygon edited="0">
+                <wp:start x="0" y="0"/>
+                <wp:lineTo x="0" y="21454"/>
+                <wp:lineTo x="21451" y="21454"/>
+                <wp:lineTo x="21451" y="0"/>
+                <wp:lineTo x="0" y="0"/>
+              </wp:wrapPolygon>
+            </wp:wrapTight>
+            <wp:docPr id="8" name="Imagen 8"/>
+            <wp:cNvGraphicFramePr>
+              <a:graphicFrameLocks xmlns:a="http://schemas.openxmlformats.org/drawingml/2006/main" noChangeAspect="1"/>
+            </wp:cNvGraphicFramePr>
+            <a:graphic xmlns:a="http://schemas.openxmlformats.org/drawingml/2006/main">
+              <a:graphicData uri="http://schemas.openxmlformats.org/drawingml/2006/picture">
+                <pic:pic xmlns:pic="http://schemas.openxmlformats.org/drawingml/2006/picture">
+                  <pic:nvPicPr>
+                    <pic:cNvPr id="1" name=""/>
+                    <pic:cNvPicPr/>
+                  </pic:nvPicPr>
+                  <pic:blipFill>
+                    <a:blip r:embed="rId19" cstate="print">
+                      <a:extLst>
+                        <a:ext uri="{28A0092B-C50C-407E-A947-70E740481C1C}">
+                          <a14:useLocalDpi xmlns:a14="http://schemas.microsoft.com/office/drawing/2010/main" val="0"/>
+                        </a:ext>
+                      </a:extLst>
+                    </a:blip>
+                    <a:stretch>
+                      <a:fillRect/>
+                    </a:stretch>
+                  </pic:blipFill>
+                  <pic:spPr>
+                    <a:xfrm>
+                      <a:off x="0" y="0"/>
+                      <a:ext cx="3855720" cy="2819400"/>
+                    </a:xfrm>
+                    <a:prstGeom prst="rect">
+                      <a:avLst/>
+                    </a:prstGeom>
+                  </pic:spPr>
+                </pic:pic>
+              </a:graphicData>
+            </a:graphic>
+            <wp14:sizeRelH relativeFrom="margin">
+              <wp14:pctWidth>0</wp14:pctWidth>
+            </wp14:sizeRelH>
+            <wp14:sizeRelV relativeFrom="margin">
+              <wp14:pctHeight>0</wp14:pctHeight>
+            </wp14:sizeRelV>
+          </wp:anchor>
+        </w:drawing>
+      </w:r>
+    </w:p>
+    <w:p>
+      <w:pPr>
+        <w:pStyle w:val="Prrafodelista"/>
+      </w:pPr>
+    </w:p>
+    <w:p>
+      <w:pPr>
+        <w:pStyle w:val="Prrafodelista"/>
+      </w:pPr>
+    </w:p>
+    <w:p>
+      <w:pPr>
+        <w:pStyle w:val="Prrafodelista"/>
+      </w:pPr>
+    </w:p>
+    <w:p>
+      <w:pPr>
+        <w:pStyle w:val="Prrafodelista"/>
+      </w:pPr>
+    </w:p>
+    <w:p>
+      <w:pPr>
+        <w:pStyle w:val="Prrafodelista"/>
+      </w:pPr>
+    </w:p>
+    <w:p>
+      <w:pPr>
+        <w:pStyle w:val="Prrafodelista"/>
+      </w:pPr>
+    </w:p>
+    <w:p>
+      <w:pPr>
+        <w:pStyle w:val="Prrafodelista"/>
+      </w:pPr>
+    </w:p>
+    <w:p>
+      <w:pPr>
+        <w:pStyle w:val="Prrafodelista"/>
+      </w:pPr>
+    </w:p>
+    <w:p>
+      <w:pPr>
+        <w:pStyle w:val="Prrafodelista"/>
+      </w:pPr>
+    </w:p>
+    <w:p>
+      <w:pPr>
+        <w:pStyle w:val="Prrafodelista"/>
+      </w:pPr>
+    </w:p>
+    <w:p>
+      <w:pPr>
+        <w:pStyle w:val="Prrafodelista"/>
+      </w:pPr>
+    </w:p>
+    <w:p>
+      <w:pPr>
+        <w:pStyle w:val="Prrafodelista"/>
+      </w:pPr>
+    </w:p>
+    <w:p>
+      <w:pPr>
+        <w:pStyle w:val="Prrafodelista"/>
+      </w:pPr>
+    </w:p>
+    <w:p>
+      <w:pPr>
+        <w:pStyle w:val="Prrafodelista"/>
+      </w:pPr>
+    </w:p>
+    <w:p>
+      <w:pPr>
+        <w:pStyle w:val="Prrafodelista"/>
+      </w:pPr>
+    </w:p>
+    <w:p>
+      <w:pPr>
+        <w:pStyle w:val="Prrafodelista"/>
+      </w:pPr>
+    </w:p>
+    <w:p>
+      <w:pPr>
+        <w:pStyle w:val="Prrafodelista"/>
+      </w:pPr>
+    </w:p>
+    <w:p>
+      <w:pPr>
+        <w:pStyle w:val="Prrafodelista"/>
+      </w:pPr>
     </w:p>
     <w:p>
       <w:pPr>
@@ -927,6 +2674,7 @@
         </w:numPr>
       </w:pPr>
       <w:r>
+        <w:lastRenderedPageBreak/>
         <w:t>Eliminar la base de datos y restaurarla</w:t>
       </w:r>
       <w:r>
@@ -935,6 +2683,587 @@
       <w:r>
         <w:t>.</w:t>
       </w:r>
+    </w:p>
+    <w:p>
+      <w:pPr>
+        <w:pStyle w:val="Prrafodelista"/>
+      </w:pPr>
+    </w:p>
+    <w:p>
+      <w:pPr>
+        <w:pStyle w:val="Prrafodelista"/>
+        <w:rPr>
+          <w:color w:val="2F5496" w:themeColor="accent1" w:themeShade="BF"/>
+        </w:rPr>
+      </w:pPr>
+      <w:r>
+        <w:rPr>
+          <w:color w:val="2F5496" w:themeColor="accent1" w:themeShade="BF"/>
+        </w:rPr>
+        <w:t>Eliminando la BBDD</w:t>
+      </w:r>
+      <w:r>
+        <w:rPr>
+          <w:color w:val="2F5496" w:themeColor="accent1" w:themeShade="BF"/>
+        </w:rPr>
+        <w:t xml:space="preserve"> y comprobamos que no </w:t>
+      </w:r>
+      <w:r>
+        <w:rPr>
+          <w:color w:val="2F5496" w:themeColor="accent1" w:themeShade="BF"/>
+        </w:rPr>
+        <w:t>está</w:t>
+      </w:r>
+      <w:r>
+        <w:rPr>
+          <w:color w:val="2F5496" w:themeColor="accent1" w:themeShade="BF"/>
+        </w:rPr>
+        <w:t>.</w:t>
+      </w:r>
+    </w:p>
+    <w:p>
+      <w:pPr>
+        <w:pStyle w:val="Prrafodelista"/>
+      </w:pPr>
+    </w:p>
+    <w:p>
+      <w:pPr>
+        <w:pStyle w:val="Prrafodelista"/>
+      </w:pPr>
+      <w:r>
+        <w:rPr>
+          <w:noProof/>
+          <w:lang w:eastAsia="es-ES"/>
+        </w:rPr>
+        <w:drawing>
+          <wp:anchor distT="0" distB="0" distL="114300" distR="114300" simplePos="0" relativeHeight="251669504" behindDoc="1" locked="0" layoutInCell="1" allowOverlap="1" wp14:anchorId="12CF1B06" wp14:editId="04D658F8">
+            <wp:simplePos x="0" y="0"/>
+            <wp:positionH relativeFrom="margin">
+              <wp:align>left</wp:align>
+            </wp:positionH>
+            <wp:positionV relativeFrom="paragraph">
+              <wp:posOffset>4445</wp:posOffset>
+            </wp:positionV>
+            <wp:extent cx="3656965" cy="2673985"/>
+            <wp:effectExtent l="0" t="0" r="635" b="0"/>
+            <wp:wrapTight wrapText="bothSides">
+              <wp:wrapPolygon edited="0">
+                <wp:start x="0" y="0"/>
+                <wp:lineTo x="0" y="21390"/>
+                <wp:lineTo x="21491" y="21390"/>
+                <wp:lineTo x="21491" y="0"/>
+                <wp:lineTo x="0" y="0"/>
+              </wp:wrapPolygon>
+            </wp:wrapTight>
+            <wp:docPr id="9" name="Imagen 9"/>
+            <wp:cNvGraphicFramePr>
+              <a:graphicFrameLocks xmlns:a="http://schemas.openxmlformats.org/drawingml/2006/main" noChangeAspect="1"/>
+            </wp:cNvGraphicFramePr>
+            <a:graphic xmlns:a="http://schemas.openxmlformats.org/drawingml/2006/main">
+              <a:graphicData uri="http://schemas.openxmlformats.org/drawingml/2006/picture">
+                <pic:pic xmlns:pic="http://schemas.openxmlformats.org/drawingml/2006/picture">
+                  <pic:nvPicPr>
+                    <pic:cNvPr id="1" name=""/>
+                    <pic:cNvPicPr/>
+                  </pic:nvPicPr>
+                  <pic:blipFill>
+                    <a:blip r:embed="rId20" cstate="print">
+                      <a:extLst>
+                        <a:ext uri="{28A0092B-C50C-407E-A947-70E740481C1C}">
+                          <a14:useLocalDpi xmlns:a14="http://schemas.microsoft.com/office/drawing/2010/main" val="0"/>
+                        </a:ext>
+                      </a:extLst>
+                    </a:blip>
+                    <a:stretch>
+                      <a:fillRect/>
+                    </a:stretch>
+                  </pic:blipFill>
+                  <pic:spPr>
+                    <a:xfrm>
+                      <a:off x="0" y="0"/>
+                      <a:ext cx="3656965" cy="2673985"/>
+                    </a:xfrm>
+                    <a:prstGeom prst="rect">
+                      <a:avLst/>
+                    </a:prstGeom>
+                  </pic:spPr>
+                </pic:pic>
+              </a:graphicData>
+            </a:graphic>
+            <wp14:sizeRelH relativeFrom="margin">
+              <wp14:pctWidth>0</wp14:pctWidth>
+            </wp14:sizeRelH>
+            <wp14:sizeRelV relativeFrom="margin">
+              <wp14:pctHeight>0</wp14:pctHeight>
+            </wp14:sizeRelV>
+          </wp:anchor>
+        </w:drawing>
+      </w:r>
+    </w:p>
+    <w:p>
+      <w:pPr>
+        <w:pStyle w:val="Prrafodelista"/>
+      </w:pPr>
+    </w:p>
+    <w:p>
+      <w:pPr>
+        <w:pStyle w:val="Prrafodelista"/>
+      </w:pPr>
+    </w:p>
+    <w:p>
+      <w:pPr>
+        <w:pStyle w:val="Prrafodelista"/>
+      </w:pPr>
+      <w:r>
+        <w:rPr>
+          <w:noProof/>
+          <w:lang w:eastAsia="es-ES"/>
+        </w:rPr>
+        <w:drawing>
+          <wp:anchor distT="0" distB="0" distL="114300" distR="114300" simplePos="0" relativeHeight="251670528" behindDoc="1" locked="0" layoutInCell="1" allowOverlap="1" wp14:anchorId="7FF5C581" wp14:editId="7B48B5B9">
+            <wp:simplePos x="0" y="0"/>
+            <wp:positionH relativeFrom="margin">
+              <wp:align>right</wp:align>
+            </wp:positionH>
+            <wp:positionV relativeFrom="paragraph">
+              <wp:posOffset>271289</wp:posOffset>
+            </wp:positionV>
+            <wp:extent cx="3503930" cy="2561590"/>
+            <wp:effectExtent l="0" t="0" r="1270" b="0"/>
+            <wp:wrapTight wrapText="bothSides">
+              <wp:wrapPolygon edited="0">
+                <wp:start x="0" y="0"/>
+                <wp:lineTo x="0" y="21364"/>
+                <wp:lineTo x="21490" y="21364"/>
+                <wp:lineTo x="21490" y="0"/>
+                <wp:lineTo x="0" y="0"/>
+              </wp:wrapPolygon>
+            </wp:wrapTight>
+            <wp:docPr id="10" name="Imagen 10"/>
+            <wp:cNvGraphicFramePr>
+              <a:graphicFrameLocks xmlns:a="http://schemas.openxmlformats.org/drawingml/2006/main" noChangeAspect="1"/>
+            </wp:cNvGraphicFramePr>
+            <a:graphic xmlns:a="http://schemas.openxmlformats.org/drawingml/2006/main">
+              <a:graphicData uri="http://schemas.openxmlformats.org/drawingml/2006/picture">
+                <pic:pic xmlns:pic="http://schemas.openxmlformats.org/drawingml/2006/picture">
+                  <pic:nvPicPr>
+                    <pic:cNvPr id="1" name=""/>
+                    <pic:cNvPicPr/>
+                  </pic:nvPicPr>
+                  <pic:blipFill>
+                    <a:blip r:embed="rId21" cstate="print">
+                      <a:extLst>
+                        <a:ext uri="{28A0092B-C50C-407E-A947-70E740481C1C}">
+                          <a14:useLocalDpi xmlns:a14="http://schemas.microsoft.com/office/drawing/2010/main" val="0"/>
+                        </a:ext>
+                      </a:extLst>
+                    </a:blip>
+                    <a:stretch>
+                      <a:fillRect/>
+                    </a:stretch>
+                  </pic:blipFill>
+                  <pic:spPr>
+                    <a:xfrm>
+                      <a:off x="0" y="0"/>
+                      <a:ext cx="3503930" cy="2561590"/>
+                    </a:xfrm>
+                    <a:prstGeom prst="rect">
+                      <a:avLst/>
+                    </a:prstGeom>
+                  </pic:spPr>
+                </pic:pic>
+              </a:graphicData>
+            </a:graphic>
+            <wp14:sizeRelH relativeFrom="margin">
+              <wp14:pctWidth>0</wp14:pctWidth>
+            </wp14:sizeRelH>
+            <wp14:sizeRelV relativeFrom="margin">
+              <wp14:pctHeight>0</wp14:pctHeight>
+            </wp14:sizeRelV>
+          </wp:anchor>
+        </w:drawing>
+      </w:r>
+    </w:p>
+    <w:p>
+      <w:pPr>
+        <w:pStyle w:val="Prrafodelista"/>
+      </w:pPr>
+    </w:p>
+    <w:p>
+      <w:pPr>
+        <w:pStyle w:val="Prrafodelista"/>
+      </w:pPr>
+    </w:p>
+    <w:p/>
+    <w:p>
+      <w:pPr>
+        <w:pStyle w:val="Prrafodelista"/>
+        <w:rPr>
+          <w:color w:val="2F5496" w:themeColor="accent1" w:themeShade="BF"/>
+        </w:rPr>
+      </w:pPr>
+      <w:r>
+        <w:rPr>
+          <w:color w:val="2F5496" w:themeColor="accent1" w:themeShade="BF"/>
+        </w:rPr>
+        <w:t>Restaurando</w:t>
+      </w:r>
+      <w:r>
+        <w:rPr>
+          <w:color w:val="2F5496" w:themeColor="accent1" w:themeShade="BF"/>
+        </w:rPr>
+        <w:t xml:space="preserve"> la BBDD, para esto e</w:t>
+      </w:r>
+      <w:r>
+        <w:rPr>
+          <w:color w:val="2F5496" w:themeColor="accent1" w:themeShade="BF"/>
+        </w:rPr>
+        <w:t>s necesario crear una BBDD con el nombre en este caso utilizo el inicial</w:t>
+      </w:r>
+    </w:p>
+    <w:p>
+      <w:pPr>
+        <w:pStyle w:val="Prrafodelista"/>
+      </w:pPr>
+      <w:r>
+        <w:rPr>
+          <w:noProof/>
+          <w:lang w:eastAsia="es-ES"/>
+        </w:rPr>
+        <w:drawing>
+          <wp:anchor distT="0" distB="0" distL="114300" distR="114300" simplePos="0" relativeHeight="251671552" behindDoc="1" locked="0" layoutInCell="1" allowOverlap="1" wp14:anchorId="6AC9FB39" wp14:editId="0934EF12">
+            <wp:simplePos x="0" y="0"/>
+            <wp:positionH relativeFrom="margin">
+              <wp:align>left</wp:align>
+            </wp:positionH>
+            <wp:positionV relativeFrom="paragraph">
+              <wp:posOffset>74930</wp:posOffset>
+            </wp:positionV>
+            <wp:extent cx="3644265" cy="2665095"/>
+            <wp:effectExtent l="0" t="0" r="0" b="1905"/>
+            <wp:wrapTight wrapText="bothSides">
+              <wp:wrapPolygon edited="0">
+                <wp:start x="0" y="0"/>
+                <wp:lineTo x="0" y="21461"/>
+                <wp:lineTo x="21453" y="21461"/>
+                <wp:lineTo x="21453" y="0"/>
+                <wp:lineTo x="0" y="0"/>
+              </wp:wrapPolygon>
+            </wp:wrapTight>
+            <wp:docPr id="13" name="Imagen 13"/>
+            <wp:cNvGraphicFramePr>
+              <a:graphicFrameLocks xmlns:a="http://schemas.openxmlformats.org/drawingml/2006/main" noChangeAspect="1"/>
+            </wp:cNvGraphicFramePr>
+            <a:graphic xmlns:a="http://schemas.openxmlformats.org/drawingml/2006/main">
+              <a:graphicData uri="http://schemas.openxmlformats.org/drawingml/2006/picture">
+                <pic:pic xmlns:pic="http://schemas.openxmlformats.org/drawingml/2006/picture">
+                  <pic:nvPicPr>
+                    <pic:cNvPr id="1" name=""/>
+                    <pic:cNvPicPr/>
+                  </pic:nvPicPr>
+                  <pic:blipFill>
+                    <a:blip r:embed="rId22" cstate="print">
+                      <a:extLst>
+                        <a:ext uri="{28A0092B-C50C-407E-A947-70E740481C1C}">
+                          <a14:useLocalDpi xmlns:a14="http://schemas.microsoft.com/office/drawing/2010/main" val="0"/>
+                        </a:ext>
+                      </a:extLst>
+                    </a:blip>
+                    <a:stretch>
+                      <a:fillRect/>
+                    </a:stretch>
+                  </pic:blipFill>
+                  <pic:spPr>
+                    <a:xfrm>
+                      <a:off x="0" y="0"/>
+                      <a:ext cx="3644265" cy="2665095"/>
+                    </a:xfrm>
+                    <a:prstGeom prst="rect">
+                      <a:avLst/>
+                    </a:prstGeom>
+                  </pic:spPr>
+                </pic:pic>
+              </a:graphicData>
+            </a:graphic>
+            <wp14:sizeRelH relativeFrom="margin">
+              <wp14:pctWidth>0</wp14:pctWidth>
+            </wp14:sizeRelH>
+            <wp14:sizeRelV relativeFrom="margin">
+              <wp14:pctHeight>0</wp14:pctHeight>
+            </wp14:sizeRelV>
+          </wp:anchor>
+        </w:drawing>
+      </w:r>
+    </w:p>
+    <w:p>
+      <w:pPr>
+        <w:pStyle w:val="Prrafodelista"/>
+      </w:pPr>
+    </w:p>
+    <w:p>
+      <w:pPr>
+        <w:pStyle w:val="Prrafodelista"/>
+      </w:pPr>
+    </w:p>
+    <w:p>
+      <w:pPr>
+        <w:pStyle w:val="Prrafodelista"/>
+      </w:pPr>
+      <w:r>
+        <w:rPr>
+          <w:noProof/>
+          <w:lang w:eastAsia="es-ES"/>
+        </w:rPr>
+        <w:drawing>
+          <wp:anchor distT="0" distB="0" distL="114300" distR="114300" simplePos="0" relativeHeight="251672576" behindDoc="1" locked="0" layoutInCell="1" allowOverlap="1" wp14:anchorId="52EEAD6A" wp14:editId="4562203C">
+            <wp:simplePos x="0" y="0"/>
+            <wp:positionH relativeFrom="margin">
+              <wp:align>right</wp:align>
+            </wp:positionH>
+            <wp:positionV relativeFrom="paragraph">
+              <wp:posOffset>641973</wp:posOffset>
+            </wp:positionV>
+            <wp:extent cx="3519170" cy="2573655"/>
+            <wp:effectExtent l="0" t="0" r="5080" b="0"/>
+            <wp:wrapTight wrapText="bothSides">
+              <wp:wrapPolygon edited="0">
+                <wp:start x="0" y="0"/>
+                <wp:lineTo x="0" y="21424"/>
+                <wp:lineTo x="21514" y="21424"/>
+                <wp:lineTo x="21514" y="0"/>
+                <wp:lineTo x="0" y="0"/>
+              </wp:wrapPolygon>
+            </wp:wrapTight>
+            <wp:docPr id="14" name="Imagen 14"/>
+            <wp:cNvGraphicFramePr>
+              <a:graphicFrameLocks xmlns:a="http://schemas.openxmlformats.org/drawingml/2006/main" noChangeAspect="1"/>
+            </wp:cNvGraphicFramePr>
+            <a:graphic xmlns:a="http://schemas.openxmlformats.org/drawingml/2006/main">
+              <a:graphicData uri="http://schemas.openxmlformats.org/drawingml/2006/picture">
+                <pic:pic xmlns:pic="http://schemas.openxmlformats.org/drawingml/2006/picture">
+                  <pic:nvPicPr>
+                    <pic:cNvPr id="1" name=""/>
+                    <pic:cNvPicPr/>
+                  </pic:nvPicPr>
+                  <pic:blipFill>
+                    <a:blip r:embed="rId23" cstate="print">
+                      <a:extLst>
+                        <a:ext uri="{28A0092B-C50C-407E-A947-70E740481C1C}">
+                          <a14:useLocalDpi xmlns:a14="http://schemas.microsoft.com/office/drawing/2010/main" val="0"/>
+                        </a:ext>
+                      </a:extLst>
+                    </a:blip>
+                    <a:stretch>
+                      <a:fillRect/>
+                    </a:stretch>
+                  </pic:blipFill>
+                  <pic:spPr>
+                    <a:xfrm>
+                      <a:off x="0" y="0"/>
+                      <a:ext cx="3519170" cy="2573655"/>
+                    </a:xfrm>
+                    <a:prstGeom prst="rect">
+                      <a:avLst/>
+                    </a:prstGeom>
+                  </pic:spPr>
+                </pic:pic>
+              </a:graphicData>
+            </a:graphic>
+            <wp14:sizeRelH relativeFrom="margin">
+              <wp14:pctWidth>0</wp14:pctWidth>
+            </wp14:sizeRelH>
+            <wp14:sizeRelV relativeFrom="margin">
+              <wp14:pctHeight>0</wp14:pctHeight>
+            </wp14:sizeRelV>
+          </wp:anchor>
+        </w:drawing>
+      </w:r>
+    </w:p>
+    <w:p>
+      <w:pPr>
+        <w:pStyle w:val="Prrafodelista"/>
+      </w:pPr>
+    </w:p>
+    <w:p>
+      <w:pPr>
+        <w:pStyle w:val="Prrafodelista"/>
+      </w:pPr>
+    </w:p>
+    <w:p>
+      <w:pPr>
+        <w:pStyle w:val="Prrafodelista"/>
+      </w:pPr>
+    </w:p>
+    <w:p>
+      <w:pPr>
+        <w:pStyle w:val="Prrafodelista"/>
+      </w:pPr>
+    </w:p>
+    <w:p>
+      <w:pPr>
+        <w:pStyle w:val="Prrafodelista"/>
+      </w:pPr>
+    </w:p>
+    <w:p>
+      <w:pPr>
+        <w:pStyle w:val="Prrafodelista"/>
+        <w:rPr>
+          <w:color w:val="2F5496" w:themeColor="accent1" w:themeShade="BF"/>
+        </w:rPr>
+      </w:pPr>
+      <w:r>
+        <w:rPr>
+          <w:color w:val="2F5496" w:themeColor="accent1" w:themeShade="BF"/>
+        </w:rPr>
+        <w:lastRenderedPageBreak/>
+        <w:t>Comprobamos que la restauración es correcta</w:t>
+      </w:r>
+      <w:r>
+        <w:rPr>
+          <w:color w:val="2F5496" w:themeColor="accent1" w:themeShade="BF"/>
+        </w:rPr>
+        <w:t>.</w:t>
+      </w:r>
+    </w:p>
+    <w:p>
+      <w:pPr>
+        <w:pStyle w:val="Prrafodelista"/>
+      </w:pPr>
+      <w:r>
+        <w:rPr>
+          <w:noProof/>
+          <w:lang w:eastAsia="es-ES"/>
+        </w:rPr>
+        <w:drawing>
+          <wp:anchor distT="0" distB="0" distL="114300" distR="114300" simplePos="0" relativeHeight="251673600" behindDoc="1" locked="0" layoutInCell="1" allowOverlap="1" wp14:anchorId="71B75397" wp14:editId="0D6B81C4">
+            <wp:simplePos x="0" y="0"/>
+            <wp:positionH relativeFrom="margin">
+              <wp:align>center</wp:align>
+            </wp:positionH>
+            <wp:positionV relativeFrom="paragraph">
+              <wp:posOffset>144504</wp:posOffset>
+            </wp:positionV>
+            <wp:extent cx="3627755" cy="2653030"/>
+            <wp:effectExtent l="0" t="0" r="0" b="0"/>
+            <wp:wrapTight wrapText="bothSides">
+              <wp:wrapPolygon edited="0">
+                <wp:start x="0" y="0"/>
+                <wp:lineTo x="0" y="21404"/>
+                <wp:lineTo x="21437" y="21404"/>
+                <wp:lineTo x="21437" y="0"/>
+                <wp:lineTo x="0" y="0"/>
+              </wp:wrapPolygon>
+            </wp:wrapTight>
+            <wp:docPr id="15" name="Imagen 15"/>
+            <wp:cNvGraphicFramePr>
+              <a:graphicFrameLocks xmlns:a="http://schemas.openxmlformats.org/drawingml/2006/main" noChangeAspect="1"/>
+            </wp:cNvGraphicFramePr>
+            <a:graphic xmlns:a="http://schemas.openxmlformats.org/drawingml/2006/main">
+              <a:graphicData uri="http://schemas.openxmlformats.org/drawingml/2006/picture">
+                <pic:pic xmlns:pic="http://schemas.openxmlformats.org/drawingml/2006/picture">
+                  <pic:nvPicPr>
+                    <pic:cNvPr id="1" name=""/>
+                    <pic:cNvPicPr/>
+                  </pic:nvPicPr>
+                  <pic:blipFill>
+                    <a:blip r:embed="rId24" cstate="print">
+                      <a:extLst>
+                        <a:ext uri="{28A0092B-C50C-407E-A947-70E740481C1C}">
+                          <a14:useLocalDpi xmlns:a14="http://schemas.microsoft.com/office/drawing/2010/main" val="0"/>
+                        </a:ext>
+                      </a:extLst>
+                    </a:blip>
+                    <a:stretch>
+                      <a:fillRect/>
+                    </a:stretch>
+                  </pic:blipFill>
+                  <pic:spPr>
+                    <a:xfrm>
+                      <a:off x="0" y="0"/>
+                      <a:ext cx="3627755" cy="2653030"/>
+                    </a:xfrm>
+                    <a:prstGeom prst="rect">
+                      <a:avLst/>
+                    </a:prstGeom>
+                  </pic:spPr>
+                </pic:pic>
+              </a:graphicData>
+            </a:graphic>
+            <wp14:sizeRelH relativeFrom="margin">
+              <wp14:pctWidth>0</wp14:pctWidth>
+            </wp14:sizeRelH>
+            <wp14:sizeRelV relativeFrom="margin">
+              <wp14:pctHeight>0</wp14:pctHeight>
+            </wp14:sizeRelV>
+          </wp:anchor>
+        </w:drawing>
+      </w:r>
+    </w:p>
+    <w:p>
+      <w:pPr>
+        <w:pStyle w:val="Prrafodelista"/>
+      </w:pPr>
+    </w:p>
+    <w:p>
+      <w:pPr>
+        <w:pStyle w:val="Prrafodelista"/>
+      </w:pPr>
+    </w:p>
+    <w:p>
+      <w:pPr>
+        <w:pStyle w:val="Prrafodelista"/>
+      </w:pPr>
+    </w:p>
+    <w:p>
+      <w:pPr>
+        <w:pStyle w:val="Prrafodelista"/>
+      </w:pPr>
+    </w:p>
+    <w:p>
+      <w:pPr>
+        <w:pStyle w:val="Prrafodelista"/>
+      </w:pPr>
+    </w:p>
+    <w:p>
+      <w:pPr>
+        <w:pStyle w:val="Prrafodelista"/>
+      </w:pPr>
+    </w:p>
+    <w:p>
+      <w:pPr>
+        <w:pStyle w:val="Prrafodelista"/>
+      </w:pPr>
+    </w:p>
+    <w:p>
+      <w:pPr>
+        <w:pStyle w:val="Prrafodelista"/>
+      </w:pPr>
+    </w:p>
+    <w:p>
+      <w:pPr>
+        <w:pStyle w:val="Prrafodelista"/>
+      </w:pPr>
+    </w:p>
+    <w:p>
+      <w:pPr>
+        <w:pStyle w:val="Prrafodelista"/>
+      </w:pPr>
+    </w:p>
+    <w:p>
+      <w:pPr>
+        <w:pStyle w:val="Prrafodelista"/>
+      </w:pPr>
+    </w:p>
+    <w:p>
+      <w:pPr>
+        <w:pStyle w:val="Prrafodelista"/>
+      </w:pPr>
+    </w:p>
+    <w:p/>
+    <w:p>
+      <w:pPr>
+        <w:pStyle w:val="Prrafodelista"/>
+      </w:pPr>
     </w:p>
     <w:p>
       <w:pPr>
@@ -979,9 +3308,427 @@
     </w:p>
     <w:p>
       <w:pPr>
+        <w:pStyle w:val="Prrafodelista"/>
+      </w:pPr>
+    </w:p>
+    <w:p>
+      <w:pPr>
+        <w:pStyle w:val="Prrafodelista"/>
+        <w:rPr>
+          <w:color w:val="2F5496" w:themeColor="accent1" w:themeShade="BF"/>
+        </w:rPr>
+      </w:pPr>
+      <w:r>
+        <w:rPr>
+          <w:color w:val="2F5496" w:themeColor="accent1" w:themeShade="BF"/>
+        </w:rPr>
+        <w:t xml:space="preserve">Entiendo que el </w:t>
+      </w:r>
+      <w:proofErr w:type="spellStart"/>
+      <w:r>
+        <w:rPr>
+          <w:color w:val="2F5496" w:themeColor="accent1" w:themeShade="BF"/>
+        </w:rPr>
+        <w:t>super</w:t>
+      </w:r>
+      <w:proofErr w:type="spellEnd"/>
+      <w:r>
+        <w:rPr>
+          <w:color w:val="2F5496" w:themeColor="accent1" w:themeShade="BF"/>
+        </w:rPr>
+        <w:t xml:space="preserve"> usuario es para la Base de Datos </w:t>
+      </w:r>
+      <w:proofErr w:type="spellStart"/>
+      <w:r>
+        <w:rPr>
+          <w:color w:val="2F5496" w:themeColor="accent1" w:themeShade="BF"/>
+        </w:rPr>
+        <w:t>Infozoo</w:t>
+      </w:r>
+      <w:r>
+        <w:rPr>
+          <w:color w:val="2F5496" w:themeColor="accent1" w:themeShade="BF"/>
+        </w:rPr>
+        <w:t>_DEG</w:t>
+      </w:r>
+      <w:proofErr w:type="spellEnd"/>
+      <w:r>
+        <w:rPr>
+          <w:color w:val="2F5496" w:themeColor="accent1" w:themeShade="BF"/>
+        </w:rPr>
+        <w:t>, para esto utilizo el siguiente Script SQL:</w:t>
+      </w:r>
+    </w:p>
+    <w:p>
+      <w:pPr>
+        <w:rPr>
+          <w:color w:val="2F5496" w:themeColor="accent1" w:themeShade="BF"/>
+        </w:rPr>
+      </w:pPr>
+      <w:r>
+        <w:rPr>
+          <w:color w:val="2F5496" w:themeColor="accent1" w:themeShade="BF"/>
+        </w:rPr>
+        <w:t>-- Crear Usuario</w:t>
+      </w:r>
+    </w:p>
+    <w:p>
+      <w:pPr>
+        <w:rPr>
+          <w:color w:val="2F5496" w:themeColor="accent1" w:themeShade="BF"/>
+        </w:rPr>
+      </w:pPr>
+      <w:r>
+        <w:rPr>
+          <w:color w:val="2F5496" w:themeColor="accent1" w:themeShade="BF"/>
+        </w:rPr>
+        <w:t xml:space="preserve">CREATE USER </w:t>
+      </w:r>
+      <w:proofErr w:type="spellStart"/>
+      <w:r>
+        <w:rPr>
+          <w:color w:val="2F5496" w:themeColor="accent1" w:themeShade="BF"/>
+        </w:rPr>
+        <w:t>openpg_DE</w:t>
+      </w:r>
+      <w:proofErr w:type="spellEnd"/>
+      <w:r>
+        <w:rPr>
+          <w:color w:val="2F5496" w:themeColor="accent1" w:themeShade="BF"/>
+        </w:rPr>
+        <w:t xml:space="preserve"> </w:t>
+      </w:r>
+      <w:proofErr w:type="spellStart"/>
+      <w:r>
+        <w:rPr>
+          <w:color w:val="2F5496" w:themeColor="accent1" w:themeShade="BF"/>
+        </w:rPr>
+        <w:t>with</w:t>
+      </w:r>
+      <w:proofErr w:type="spellEnd"/>
+      <w:r>
+        <w:rPr>
+          <w:color w:val="2F5496" w:themeColor="accent1" w:themeShade="BF"/>
+        </w:rPr>
+        <w:t xml:space="preserve"> </w:t>
+      </w:r>
+      <w:proofErr w:type="spellStart"/>
+      <w:r>
+        <w:rPr>
+          <w:color w:val="2F5496" w:themeColor="accent1" w:themeShade="BF"/>
+        </w:rPr>
+        <w:t>password</w:t>
+      </w:r>
+      <w:proofErr w:type="spellEnd"/>
+      <w:r>
+        <w:rPr>
+          <w:color w:val="2F5496" w:themeColor="accent1" w:themeShade="BF"/>
+        </w:rPr>
+        <w:t xml:space="preserve"> '1234';</w:t>
+      </w:r>
+    </w:p>
+    <w:p>
+      <w:pPr>
+        <w:rPr>
+          <w:color w:val="2F5496" w:themeColor="accent1" w:themeShade="BF"/>
+        </w:rPr>
+      </w:pPr>
+      <w:r>
+        <w:rPr>
+          <w:color w:val="2F5496" w:themeColor="accent1" w:themeShade="BF"/>
+        </w:rPr>
+        <w:t>-- Dar Permisos</w:t>
+      </w:r>
+    </w:p>
+    <w:p>
+      <w:pPr>
+        <w:rPr>
+          <w:color w:val="2F5496" w:themeColor="accent1" w:themeShade="BF"/>
+        </w:rPr>
+      </w:pPr>
+      <w:r>
+        <w:rPr>
+          <w:color w:val="2F5496" w:themeColor="accent1" w:themeShade="BF"/>
+        </w:rPr>
+        <w:t>GRANT ALL PRIVILEGES ON DATABASE "</w:t>
+      </w:r>
+      <w:proofErr w:type="spellStart"/>
+      <w:r>
+        <w:rPr>
+          <w:color w:val="2F5496" w:themeColor="accent1" w:themeShade="BF"/>
+        </w:rPr>
+        <w:t>Infozoo_DEG</w:t>
+      </w:r>
+      <w:proofErr w:type="spellEnd"/>
+      <w:r>
+        <w:rPr>
+          <w:color w:val="2F5496" w:themeColor="accent1" w:themeShade="BF"/>
+        </w:rPr>
+        <w:t xml:space="preserve">" TO </w:t>
+      </w:r>
+      <w:proofErr w:type="spellStart"/>
+      <w:r>
+        <w:rPr>
+          <w:color w:val="2F5496" w:themeColor="accent1" w:themeShade="BF"/>
+        </w:rPr>
+        <w:t>openpg_DE</w:t>
+      </w:r>
+      <w:proofErr w:type="spellEnd"/>
+      <w:r>
+        <w:rPr>
+          <w:color w:val="2F5496" w:themeColor="accent1" w:themeShade="BF"/>
+        </w:rPr>
+        <w:t xml:space="preserve"> WITH GRANT OPTION</w:t>
+      </w:r>
+    </w:p>
+    <w:p>
+      <w:pPr>
+        <w:pStyle w:val="Prrafodelista"/>
+      </w:pPr>
+    </w:p>
+    <w:p>
+      <w:pPr>
+        <w:pStyle w:val="Prrafodelista"/>
+      </w:pPr>
+      <w:r>
+        <w:rPr>
+          <w:noProof/>
+          <w:lang w:eastAsia="es-ES"/>
+        </w:rPr>
+        <w:drawing>
+          <wp:anchor distT="0" distB="0" distL="114300" distR="114300" simplePos="0" relativeHeight="251674624" behindDoc="1" locked="0" layoutInCell="1" allowOverlap="1" wp14:anchorId="224BB324" wp14:editId="53B261C9">
+            <wp:simplePos x="0" y="0"/>
+            <wp:positionH relativeFrom="margin">
+              <wp:align>center</wp:align>
+            </wp:positionH>
+            <wp:positionV relativeFrom="paragraph">
+              <wp:posOffset>-133038</wp:posOffset>
+            </wp:positionV>
+            <wp:extent cx="3408045" cy="2491740"/>
+            <wp:effectExtent l="0" t="0" r="1905" b="3810"/>
+            <wp:wrapTight wrapText="bothSides">
+              <wp:wrapPolygon edited="0">
+                <wp:start x="0" y="0"/>
+                <wp:lineTo x="0" y="21468"/>
+                <wp:lineTo x="21491" y="21468"/>
+                <wp:lineTo x="21491" y="0"/>
+                <wp:lineTo x="0" y="0"/>
+              </wp:wrapPolygon>
+            </wp:wrapTight>
+            <wp:docPr id="16" name="Imagen 16"/>
+            <wp:cNvGraphicFramePr>
+              <a:graphicFrameLocks xmlns:a="http://schemas.openxmlformats.org/drawingml/2006/main" noChangeAspect="1"/>
+            </wp:cNvGraphicFramePr>
+            <a:graphic xmlns:a="http://schemas.openxmlformats.org/drawingml/2006/main">
+              <a:graphicData uri="http://schemas.openxmlformats.org/drawingml/2006/picture">
+                <pic:pic xmlns:pic="http://schemas.openxmlformats.org/drawingml/2006/picture">
+                  <pic:nvPicPr>
+                    <pic:cNvPr id="1" name=""/>
+                    <pic:cNvPicPr/>
+                  </pic:nvPicPr>
+                  <pic:blipFill>
+                    <a:blip r:embed="rId25" cstate="print">
+                      <a:extLst>
+                        <a:ext uri="{28A0092B-C50C-407E-A947-70E740481C1C}">
+                          <a14:useLocalDpi xmlns:a14="http://schemas.microsoft.com/office/drawing/2010/main" val="0"/>
+                        </a:ext>
+                      </a:extLst>
+                    </a:blip>
+                    <a:stretch>
+                      <a:fillRect/>
+                    </a:stretch>
+                  </pic:blipFill>
+                  <pic:spPr>
+                    <a:xfrm>
+                      <a:off x="0" y="0"/>
+                      <a:ext cx="3408045" cy="2491740"/>
+                    </a:xfrm>
+                    <a:prstGeom prst="rect">
+                      <a:avLst/>
+                    </a:prstGeom>
+                  </pic:spPr>
+                </pic:pic>
+              </a:graphicData>
+            </a:graphic>
+            <wp14:sizeRelH relativeFrom="margin">
+              <wp14:pctWidth>0</wp14:pctWidth>
+            </wp14:sizeRelH>
+            <wp14:sizeRelV relativeFrom="margin">
+              <wp14:pctHeight>0</wp14:pctHeight>
+            </wp14:sizeRelV>
+          </wp:anchor>
+        </w:drawing>
+      </w:r>
+    </w:p>
+    <w:p>
+      <w:pPr>
+        <w:pStyle w:val="Prrafodelista"/>
+      </w:pPr>
+    </w:p>
+    <w:p>
+      <w:pPr>
+        <w:pStyle w:val="Prrafodelista"/>
+      </w:pPr>
+    </w:p>
+    <w:p>
+      <w:pPr>
+        <w:pStyle w:val="Prrafodelista"/>
+      </w:pPr>
+    </w:p>
+    <w:p>
+      <w:pPr>
+        <w:pStyle w:val="Prrafodelista"/>
+      </w:pPr>
+    </w:p>
+    <w:p>
+      <w:pPr>
+        <w:pStyle w:val="Prrafodelista"/>
+      </w:pPr>
+    </w:p>
+    <w:p>
+      <w:pPr>
+        <w:pStyle w:val="Prrafodelista"/>
+      </w:pPr>
+    </w:p>
+    <w:p>
+      <w:pPr>
+        <w:pStyle w:val="Prrafodelista"/>
+      </w:pPr>
+    </w:p>
+    <w:p>
+      <w:pPr>
+        <w:pStyle w:val="Prrafodelista"/>
+      </w:pPr>
+    </w:p>
+    <w:p>
+      <w:pPr>
+        <w:pStyle w:val="Prrafodelista"/>
+      </w:pPr>
+    </w:p>
+    <w:p>
+      <w:pPr>
+        <w:pStyle w:val="Prrafodelista"/>
+      </w:pPr>
+    </w:p>
+    <w:p>
+      <w:pPr>
         <w:pStyle w:val="Ttulo2"/>
       </w:pPr>
       <w:r>
+        <w:lastRenderedPageBreak/>
+        <w:t>Anexos:</w:t>
+      </w:r>
+    </w:p>
+    <w:p>
+      <w:pPr>
+        <w:ind w:firstLine="708"/>
+        <w:rPr>
+          <w:color w:val="2F5496" w:themeColor="accent1" w:themeShade="BF"/>
+        </w:rPr>
+      </w:pPr>
+      <w:r>
+        <w:rPr>
+          <w:color w:val="2F5496" w:themeColor="accent1" w:themeShade="BF"/>
+        </w:rPr>
+        <w:t>Adjunto los Scripts SQL para la creación de tablas e inserción de datos en las mismas.</w:t>
+      </w:r>
+    </w:p>
+    <w:p>
+      <w:pPr>
+        <w:ind w:firstLine="708"/>
+      </w:pPr>
+      <w:r>
+        <w:rPr>
+          <w:color w:val="2F5496" w:themeColor="accent1" w:themeShade="BF"/>
+        </w:rPr>
+        <w:t xml:space="preserve">Tambien Adjunto el </w:t>
+      </w:r>
+      <w:proofErr w:type="spellStart"/>
+      <w:r>
+        <w:rPr>
+          <w:color w:val="2F5496" w:themeColor="accent1" w:themeShade="BF"/>
+        </w:rPr>
+        <w:t>Backup</w:t>
+      </w:r>
+      <w:proofErr w:type="spellEnd"/>
+      <w:r>
+        <w:rPr>
+          <w:color w:val="2F5496" w:themeColor="accent1" w:themeShade="BF"/>
+        </w:rPr>
+        <w:t>.</w:t>
+      </w:r>
+    </w:p>
+    <w:p/>
+    <w:p>
+      <w:pPr>
+        <w:pStyle w:val="Ttulo2"/>
+      </w:pPr>
+      <w:r>
+        <w:t>Bibliografía:</w:t>
+      </w:r>
+    </w:p>
+    <w:p>
+      <w:pPr>
+        <w:pStyle w:val="Prrafodelista"/>
+      </w:pPr>
+    </w:p>
+    <w:p>
+      <w:pPr>
+        <w:pStyle w:val="Prrafodelista"/>
+        <w:rPr>
+          <w:color w:val="2F5496" w:themeColor="accent1" w:themeShade="BF"/>
+        </w:rPr>
+      </w:pPr>
+      <w:r>
+        <w:rPr>
+          <w:color w:val="2F5496" w:themeColor="accent1" w:themeShade="BF"/>
+        </w:rPr>
+        <w:t xml:space="preserve">Para los Scripts de SQL utilice la API de </w:t>
+      </w:r>
+      <w:proofErr w:type="spellStart"/>
+      <w:r>
+        <w:rPr>
+          <w:color w:val="2F5496" w:themeColor="accent1" w:themeShade="BF"/>
+        </w:rPr>
+        <w:t>postgresSQL</w:t>
+      </w:r>
+      <w:proofErr w:type="spellEnd"/>
+    </w:p>
+    <w:p>
+      <w:pPr>
+        <w:pStyle w:val="Prrafodelista"/>
+      </w:pPr>
+      <w:hyperlink r:id="rId26" w:history="1">
+        <w:r>
+          <w:rPr>
+            <w:rStyle w:val="Hipervnculo"/>
+          </w:rPr>
+          <w:t>https://www.postgresql.org/docs/11/index.html</w:t>
+        </w:r>
+      </w:hyperlink>
+    </w:p>
+    <w:p>
+      <w:pPr>
+        <w:pStyle w:val="Prrafodelista"/>
+      </w:pPr>
+    </w:p>
+    <w:p>
+      <w:pPr>
+        <w:pStyle w:val="Prrafodelista"/>
+      </w:pPr>
+      <w:bookmarkStart w:id="0" w:name="_GoBack"/>
+      <w:bookmarkEnd w:id="0"/>
+    </w:p>
+    <w:p>
+      <w:pPr>
+        <w:pStyle w:val="Prrafodelista"/>
+      </w:pPr>
+    </w:p>
+    <w:p>
+      <w:pPr>
+        <w:pStyle w:val="Ttulo2"/>
+      </w:pPr>
+      <w:r>
         <w:t>Normas</w:t>
       </w:r>
     </w:p>
@@ -1030,6 +3777,8 @@
         <w:t xml:space="preserve"> </w:t>
       </w:r>
     </w:p>
+    <w:p/>
+    <w:p/>
     <w:p>
       <w:pPr>
         <w:rPr>
@@ -1045,17 +3794,11 @@
     </w:p>
     <w:p/>
     <w:p>
-      <w:proofErr w:type="gramStart"/>
-      <w:r>
-        <w:lastRenderedPageBreak/>
+      <w:r>
         <w:t>El d</w:t>
       </w:r>
       <w:r>
-        <w:t>ocumento a entregar</w:t>
-      </w:r>
-      <w:proofErr w:type="gramEnd"/>
-      <w:r>
-        <w:t xml:space="preserve"> se llamará: apellido1_nombre</w:t>
+        <w:t>ocumento a entregar se llamará: apellido1_nombre</w:t>
       </w:r>
       <w:r>
         <w:t>_p1</w:t>
@@ -1071,7 +3814,7 @@
     <w:p/>
     <w:p/>
     <w:sectPr>
-      <w:headerReference w:type="default" r:id="rId15"/>
+      <w:headerReference w:type="default" r:id="rId27"/>
       <w:pgSz w:w="11906" w:h="16838"/>
       <w:pgMar w:top="1417" w:right="1701" w:bottom="1417" w:left="1701" w:header="708" w:footer="708" w:gutter="0"/>
       <w:cols w:space="708"/>
@@ -1082,7 +3825,7 @@
 </file>
 
 <file path=word/endnotes.xml><?xml version="1.0" encoding="utf-8"?>
-<w:endnotes xmlns:wpc="http://schemas.microsoft.com/office/word/2010/wordprocessingCanvas" xmlns:cx="http://schemas.microsoft.com/office/drawing/2014/chartex" xmlns:cx1="http://schemas.microsoft.com/office/drawing/2015/9/8/chartex" xmlns:cx2="http://schemas.microsoft.com/office/drawing/2015/10/21/chartex" xmlns:cx3="http://schemas.microsoft.com/office/drawing/2016/5/9/chartex" xmlns:cx4="http://schemas.microsoft.com/office/drawing/2016/5/10/chartex" xmlns:cx5="http://schemas.microsoft.com/office/drawing/2016/5/11/chartex" xmlns:cx6="http://schemas.microsoft.com/office/drawing/2016/5/12/chartex" xmlns:cx7="http://schemas.microsoft.com/office/drawing/2016/5/13/chartex" xmlns:cx8="http://schemas.microsoft.com/office/drawing/2016/5/14/chartex" xmlns:mc="http://schemas.openxmlformats.org/markup-compatibility/2006" xmlns:aink="http://schemas.microsoft.com/office/drawing/2016/ink" xmlns:am3d="http://schemas.microsoft.com/office/drawing/2017/model3d" xmlns:o="urn:schemas-microsoft-com:office:office" xmlns:oel="http://schemas.microsoft.com/office/2019/extlst" xmlns:r="http://schemas.openxmlformats.org/officeDocument/2006/relationships" xmlns:m="http://schemas.openxmlformats.org/officeDocument/2006/math" xmlns:v="urn:schemas-microsoft-com:vml" xmlns:wp14="http://schemas.microsoft.com/office/word/2010/wordprocessingDrawing" xmlns:wp="http://schemas.openxmlformats.org/drawingml/2006/wordprocessingDrawing" xmlns:w10="urn:schemas-microsoft-com:office:word" xmlns:w="http://schemas.openxmlformats.org/wordprocessingml/2006/main" xmlns:w14="http://schemas.microsoft.com/office/word/2010/wordml" xmlns:w15="http://schemas.microsoft.com/office/word/2012/wordml" xmlns:w16cex="http://schemas.microsoft.com/office/word/2018/wordml/cex" xmlns:w16cid="http://schemas.microsoft.com/office/word/2016/wordml/cid" xmlns:w16="http://schemas.microsoft.com/office/word/2018/wordml" xmlns:w16sdtdh="http://schemas.microsoft.com/office/word/2020/wordml/sdtdatahash" xmlns:w16se="http://schemas.microsoft.com/office/word/2015/wordml/symex" xmlns:wpg="http://schemas.microsoft.com/office/word/2010/wordprocessingGroup" xmlns:wpi="http://schemas.microsoft.com/office/word/2010/wordprocessingInk" xmlns:wne="http://schemas.microsoft.com/office/word/2006/wordml" xmlns:wps="http://schemas.microsoft.com/office/word/2010/wordprocessingShape" mc:Ignorable="w14 w15 w16se w16cid w16 w16cex w16sdtdh wp14">
+<w:endnotes xmlns:wpc="http://schemas.microsoft.com/office/word/2010/wordprocessingCanvas" xmlns:cx="http://schemas.microsoft.com/office/drawing/2014/chartex" xmlns:mc="http://schemas.openxmlformats.org/markup-compatibility/2006" xmlns:o="urn:schemas-microsoft-com:office:office" xmlns:r="http://schemas.openxmlformats.org/officeDocument/2006/relationships" xmlns:m="http://schemas.openxmlformats.org/officeDocument/2006/math" xmlns:v="urn:schemas-microsoft-com:vml" xmlns:wp14="http://schemas.microsoft.com/office/word/2010/wordprocessingDrawing" xmlns:wp="http://schemas.openxmlformats.org/drawingml/2006/wordprocessingDrawing" xmlns:w10="urn:schemas-microsoft-com:office:word" xmlns:w="http://schemas.openxmlformats.org/wordprocessingml/2006/main" xmlns:w14="http://schemas.microsoft.com/office/word/2010/wordml" xmlns:w15="http://schemas.microsoft.com/office/word/2012/wordml" xmlns:w16se="http://schemas.microsoft.com/office/word/2015/wordml/symex" xmlns:wpg="http://schemas.microsoft.com/office/word/2010/wordprocessingGroup" xmlns:wpi="http://schemas.microsoft.com/office/word/2010/wordprocessingInk" xmlns:wne="http://schemas.microsoft.com/office/word/2006/wordml" xmlns:wps="http://schemas.microsoft.com/office/word/2010/wordprocessingShape" mc:Ignorable="w14 w15 w16se wp14">
   <w:endnote w:type="separator" w:id="-1">
     <w:p>
       <w:pPr>
@@ -1107,7 +3850,7 @@
 </file>
 
 <file path=word/footnotes.xml><?xml version="1.0" encoding="utf-8"?>
-<w:footnotes xmlns:wpc="http://schemas.microsoft.com/office/word/2010/wordprocessingCanvas" xmlns:cx="http://schemas.microsoft.com/office/drawing/2014/chartex" xmlns:cx1="http://schemas.microsoft.com/office/drawing/2015/9/8/chartex" xmlns:cx2="http://schemas.microsoft.com/office/drawing/2015/10/21/chartex" xmlns:cx3="http://schemas.microsoft.com/office/drawing/2016/5/9/chartex" xmlns:cx4="http://schemas.microsoft.com/office/drawing/2016/5/10/chartex" xmlns:cx5="http://schemas.microsoft.com/office/drawing/2016/5/11/chartex" xmlns:cx6="http://schemas.microsoft.com/office/drawing/2016/5/12/chartex" xmlns:cx7="http://schemas.microsoft.com/office/drawing/2016/5/13/chartex" xmlns:cx8="http://schemas.microsoft.com/office/drawing/2016/5/14/chartex" xmlns:mc="http://schemas.openxmlformats.org/markup-compatibility/2006" xmlns:aink="http://schemas.microsoft.com/office/drawing/2016/ink" xmlns:am3d="http://schemas.microsoft.com/office/drawing/2017/model3d" xmlns:o="urn:schemas-microsoft-com:office:office" xmlns:oel="http://schemas.microsoft.com/office/2019/extlst" xmlns:r="http://schemas.openxmlformats.org/officeDocument/2006/relationships" xmlns:m="http://schemas.openxmlformats.org/officeDocument/2006/math" xmlns:v="urn:schemas-microsoft-com:vml" xmlns:wp14="http://schemas.microsoft.com/office/word/2010/wordprocessingDrawing" xmlns:wp="http://schemas.openxmlformats.org/drawingml/2006/wordprocessingDrawing" xmlns:w10="urn:schemas-microsoft-com:office:word" xmlns:w="http://schemas.openxmlformats.org/wordprocessingml/2006/main" xmlns:w14="http://schemas.microsoft.com/office/word/2010/wordml" xmlns:w15="http://schemas.microsoft.com/office/word/2012/wordml" xmlns:w16cex="http://schemas.microsoft.com/office/word/2018/wordml/cex" xmlns:w16cid="http://schemas.microsoft.com/office/word/2016/wordml/cid" xmlns:w16="http://schemas.microsoft.com/office/word/2018/wordml" xmlns:w16sdtdh="http://schemas.microsoft.com/office/word/2020/wordml/sdtdatahash" xmlns:w16se="http://schemas.microsoft.com/office/word/2015/wordml/symex" xmlns:wpg="http://schemas.microsoft.com/office/word/2010/wordprocessingGroup" xmlns:wpi="http://schemas.microsoft.com/office/word/2010/wordprocessingInk" xmlns:wne="http://schemas.microsoft.com/office/word/2006/wordml" xmlns:wps="http://schemas.microsoft.com/office/word/2010/wordprocessingShape" mc:Ignorable="w14 w15 w16se w16cid w16 w16cex w16sdtdh wp14">
+<w:footnotes xmlns:wpc="http://schemas.microsoft.com/office/word/2010/wordprocessingCanvas" xmlns:cx="http://schemas.microsoft.com/office/drawing/2014/chartex" xmlns:mc="http://schemas.openxmlformats.org/markup-compatibility/2006" xmlns:o="urn:schemas-microsoft-com:office:office" xmlns:r="http://schemas.openxmlformats.org/officeDocument/2006/relationships" xmlns:m="http://schemas.openxmlformats.org/officeDocument/2006/math" xmlns:v="urn:schemas-microsoft-com:vml" xmlns:wp14="http://schemas.microsoft.com/office/word/2010/wordprocessingDrawing" xmlns:wp="http://schemas.openxmlformats.org/drawingml/2006/wordprocessingDrawing" xmlns:w10="urn:schemas-microsoft-com:office:word" xmlns:w="http://schemas.openxmlformats.org/wordprocessingml/2006/main" xmlns:w14="http://schemas.microsoft.com/office/word/2010/wordml" xmlns:w15="http://schemas.microsoft.com/office/word/2012/wordml" xmlns:w16se="http://schemas.microsoft.com/office/word/2015/wordml/symex" xmlns:wpg="http://schemas.microsoft.com/office/word/2010/wordprocessingGroup" xmlns:wpi="http://schemas.microsoft.com/office/word/2010/wordprocessingInk" xmlns:wne="http://schemas.microsoft.com/office/word/2006/wordml" xmlns:wps="http://schemas.microsoft.com/office/word/2010/wordprocessingShape" mc:Ignorable="w14 w15 w16se wp14">
   <w:footnote w:type="separator" w:id="-1">
     <w:p>
       <w:pPr>
@@ -1132,7 +3875,7 @@
 </file>
 
 <file path=word/header1.xml><?xml version="1.0" encoding="utf-8"?>
-<w:hdr xmlns:wpc="http://schemas.microsoft.com/office/word/2010/wordprocessingCanvas" xmlns:cx="http://schemas.microsoft.com/office/drawing/2014/chartex" xmlns:cx1="http://schemas.microsoft.com/office/drawing/2015/9/8/chartex" xmlns:cx2="http://schemas.microsoft.com/office/drawing/2015/10/21/chartex" xmlns:cx3="http://schemas.microsoft.com/office/drawing/2016/5/9/chartex" xmlns:cx4="http://schemas.microsoft.com/office/drawing/2016/5/10/chartex" xmlns:cx5="http://schemas.microsoft.com/office/drawing/2016/5/11/chartex" xmlns:cx6="http://schemas.microsoft.com/office/drawing/2016/5/12/chartex" xmlns:cx7="http://schemas.microsoft.com/office/drawing/2016/5/13/chartex" xmlns:cx8="http://schemas.microsoft.com/office/drawing/2016/5/14/chartex" xmlns:mc="http://schemas.openxmlformats.org/markup-compatibility/2006" xmlns:aink="http://schemas.microsoft.com/office/drawing/2016/ink" xmlns:am3d="http://schemas.microsoft.com/office/drawing/2017/model3d" xmlns:o="urn:schemas-microsoft-com:office:office" xmlns:oel="http://schemas.microsoft.com/office/2019/extlst" xmlns:r="http://schemas.openxmlformats.org/officeDocument/2006/relationships" xmlns:m="http://schemas.openxmlformats.org/officeDocument/2006/math" xmlns:v="urn:schemas-microsoft-com:vml" xmlns:wp14="http://schemas.microsoft.com/office/word/2010/wordprocessingDrawing" xmlns:wp="http://schemas.openxmlformats.org/drawingml/2006/wordprocessingDrawing" xmlns:w10="urn:schemas-microsoft-com:office:word" xmlns:w="http://schemas.openxmlformats.org/wordprocessingml/2006/main" xmlns:w14="http://schemas.microsoft.com/office/word/2010/wordml" xmlns:w15="http://schemas.microsoft.com/office/word/2012/wordml" xmlns:w16cex="http://schemas.microsoft.com/office/word/2018/wordml/cex" xmlns:w16cid="http://schemas.microsoft.com/office/word/2016/wordml/cid" xmlns:w16="http://schemas.microsoft.com/office/word/2018/wordml" xmlns:w16sdtdh="http://schemas.microsoft.com/office/word/2020/wordml/sdtdatahash" xmlns:w16se="http://schemas.microsoft.com/office/word/2015/wordml/symex" xmlns:wpg="http://schemas.microsoft.com/office/word/2010/wordprocessingGroup" xmlns:wpi="http://schemas.microsoft.com/office/word/2010/wordprocessingInk" xmlns:wne="http://schemas.microsoft.com/office/word/2006/wordml" xmlns:wps="http://schemas.microsoft.com/office/word/2010/wordprocessingShape" mc:Ignorable="w14 w15 w16se w16cid w16 w16cex w16sdtdh wp14">
+<w:hdr xmlns:wpc="http://schemas.microsoft.com/office/word/2010/wordprocessingCanvas" xmlns:cx="http://schemas.microsoft.com/office/drawing/2014/chartex" xmlns:mc="http://schemas.openxmlformats.org/markup-compatibility/2006" xmlns:o="urn:schemas-microsoft-com:office:office" xmlns:r="http://schemas.openxmlformats.org/officeDocument/2006/relationships" xmlns:m="http://schemas.openxmlformats.org/officeDocument/2006/math" xmlns:v="urn:schemas-microsoft-com:vml" xmlns:wp14="http://schemas.microsoft.com/office/word/2010/wordprocessingDrawing" xmlns:wp="http://schemas.openxmlformats.org/drawingml/2006/wordprocessingDrawing" xmlns:w10="urn:schemas-microsoft-com:office:word" xmlns:w="http://schemas.openxmlformats.org/wordprocessingml/2006/main" xmlns:w14="http://schemas.microsoft.com/office/word/2010/wordml" xmlns:w15="http://schemas.microsoft.com/office/word/2012/wordml" xmlns:w16se="http://schemas.microsoft.com/office/word/2015/wordml/symex" xmlns:wpg="http://schemas.microsoft.com/office/word/2010/wordprocessingGroup" xmlns:wpi="http://schemas.microsoft.com/office/word/2010/wordprocessingInk" xmlns:wne="http://schemas.microsoft.com/office/word/2006/wordml" xmlns:wps="http://schemas.microsoft.com/office/word/2010/wordprocessingShape" mc:Ignorable="w14 w15 w16se wp14">
   <w:tbl>
     <w:tblPr>
       <w:tblW w:w="9639" w:type="dxa"/>
@@ -1593,6 +4336,19 @@
             </w:rPr>
             <w:t>:</w:t>
           </w:r>
+          <w:r>
+            <w:rPr>
+              <w:rFonts w:ascii="Century Gothic" w:eastAsia="Times New Roman" w:hAnsi="Century Gothic" w:cs="Century Gothic"/>
+              <w:b/>
+              <w:bCs/>
+              <w:color w:val="000000"/>
+              <w:kern w:val="3"/>
+              <w:sz w:val="24"/>
+              <w:szCs w:val="27"/>
+              <w:lang w:val="ca-ES" w:eastAsia="zh-CN"/>
+            </w:rPr>
+            <w:t xml:space="preserve"> Daniel Espinosa Garcia</w:t>
+          </w:r>
         </w:p>
       </w:tc>
       <w:tc>
@@ -1668,6 +4424,17 @@
               <w:lang w:val="ca-ES" w:eastAsia="zh-CN"/>
             </w:rPr>
           </w:pPr>
+          <w:r>
+            <w:rPr>
+              <w:rFonts w:ascii="Century Gothic" w:eastAsia="Times New Roman" w:hAnsi="Century Gothic" w:cs="Century Gothic"/>
+              <w:color w:val="000000"/>
+              <w:kern w:val="3"/>
+              <w:sz w:val="24"/>
+              <w:szCs w:val="27"/>
+              <w:lang w:val="ca-ES" w:eastAsia="zh-CN"/>
+            </w:rPr>
+            <w:t>26/10/2023</w:t>
+          </w:r>
         </w:p>
       </w:tc>
     </w:tr>
@@ -1681,11 +4448,11 @@
 </file>
 
 <file path=word/numbering.xml><?xml version="1.0" encoding="utf-8"?>
-<w:numbering xmlns:wpc="http://schemas.microsoft.com/office/word/2010/wordprocessingCanvas" xmlns:cx="http://schemas.microsoft.com/office/drawing/2014/chartex" xmlns:cx1="http://schemas.microsoft.com/office/drawing/2015/9/8/chartex" xmlns:cx2="http://schemas.microsoft.com/office/drawing/2015/10/21/chartex" xmlns:cx3="http://schemas.microsoft.com/office/drawing/2016/5/9/chartex" xmlns:cx4="http://schemas.microsoft.com/office/drawing/2016/5/10/chartex" xmlns:cx5="http://schemas.microsoft.com/office/drawing/2016/5/11/chartex" xmlns:cx6="http://schemas.microsoft.com/office/drawing/2016/5/12/chartex" xmlns:cx7="http://schemas.microsoft.com/office/drawing/2016/5/13/chartex" xmlns:cx8="http://schemas.microsoft.com/office/drawing/2016/5/14/chartex" xmlns:mc="http://schemas.openxmlformats.org/markup-compatibility/2006" xmlns:aink="http://schemas.microsoft.com/office/drawing/2016/ink" xmlns:am3d="http://schemas.microsoft.com/office/drawing/2017/model3d" xmlns:o="urn:schemas-microsoft-com:office:office" xmlns:oel="http://schemas.microsoft.com/office/2019/extlst" xmlns:r="http://schemas.openxmlformats.org/officeDocument/2006/relationships" xmlns:m="http://schemas.openxmlformats.org/officeDocument/2006/math" xmlns:v="urn:schemas-microsoft-com:vml" xmlns:wp14="http://schemas.microsoft.com/office/word/2010/wordprocessingDrawing" xmlns:wp="http://schemas.openxmlformats.org/drawingml/2006/wordprocessingDrawing" xmlns:w10="urn:schemas-microsoft-com:office:word" xmlns:w="http://schemas.openxmlformats.org/wordprocessingml/2006/main" xmlns:w14="http://schemas.microsoft.com/office/word/2010/wordml" xmlns:w15="http://schemas.microsoft.com/office/word/2012/wordml" xmlns:w16cex="http://schemas.microsoft.com/office/word/2018/wordml/cex" xmlns:w16cid="http://schemas.microsoft.com/office/word/2016/wordml/cid" xmlns:w16="http://schemas.microsoft.com/office/word/2018/wordml" xmlns:w16sdtdh="http://schemas.microsoft.com/office/word/2020/wordml/sdtdatahash" xmlns:w16se="http://schemas.microsoft.com/office/word/2015/wordml/symex" xmlns:wpg="http://schemas.microsoft.com/office/word/2010/wordprocessingGroup" xmlns:wpi="http://schemas.microsoft.com/office/word/2010/wordprocessingInk" xmlns:wne="http://schemas.microsoft.com/office/word/2006/wordml" xmlns:wps="http://schemas.microsoft.com/office/word/2010/wordprocessingShape" mc:Ignorable="w14 w15 w16se w16cid w16 w16cex w16sdtdh wp14">
+<w:numbering xmlns:wpc="http://schemas.microsoft.com/office/word/2010/wordprocessingCanvas" xmlns:cx="http://schemas.microsoft.com/office/drawing/2014/chartex" xmlns:mc="http://schemas.openxmlformats.org/markup-compatibility/2006" xmlns:o="urn:schemas-microsoft-com:office:office" xmlns:r="http://schemas.openxmlformats.org/officeDocument/2006/relationships" xmlns:m="http://schemas.openxmlformats.org/officeDocument/2006/math" xmlns:v="urn:schemas-microsoft-com:vml" xmlns:wp14="http://schemas.microsoft.com/office/word/2010/wordprocessingDrawing" xmlns:wp="http://schemas.openxmlformats.org/drawingml/2006/wordprocessingDrawing" xmlns:w10="urn:schemas-microsoft-com:office:word" xmlns:w="http://schemas.openxmlformats.org/wordprocessingml/2006/main" xmlns:w14="http://schemas.microsoft.com/office/word/2010/wordml" xmlns:w15="http://schemas.microsoft.com/office/word/2012/wordml" xmlns:w16se="http://schemas.microsoft.com/office/word/2015/wordml/symex" xmlns:wpg="http://schemas.microsoft.com/office/word/2010/wordprocessingGroup" xmlns:wpi="http://schemas.microsoft.com/office/word/2010/wordprocessingInk" xmlns:wne="http://schemas.microsoft.com/office/word/2006/wordml" xmlns:wps="http://schemas.microsoft.com/office/word/2010/wordprocessingShape" mc:Ignorable="w14 w15 w16se wp14">
   <w:abstractNum w:abstractNumId="0" w15:restartNumberingAfterBreak="0">
     <w:nsid w:val="20CB4A8A"/>
     <w:multiLevelType w:val="hybridMultilevel"/>
-    <w:tmpl w:val="A8A4099E"/>
+    <w:tmpl w:val="51E8AB54"/>
     <w:lvl w:ilvl="0" w:tplc="0C0A000F">
       <w:start w:val="1"/>
       <w:numFmt w:val="decimal"/>
@@ -1707,7 +4474,7 @@
         <w:ind w:left="1440" w:hanging="360"/>
       </w:pPr>
     </w:lvl>
-    <w:lvl w:ilvl="2" w:tplc="2EF83058">
+    <w:lvl w:ilvl="2" w:tplc="0C0A0017">
       <w:start w:val="1"/>
       <w:numFmt w:val="lowerLetter"/>
       <w:lvlText w:val="%3)"/>
@@ -1778,7 +4545,7 @@
   <w:abstractNum w:abstractNumId="1" w15:restartNumberingAfterBreak="0">
     <w:nsid w:val="2AE96AD2"/>
     <w:multiLevelType w:val="hybridMultilevel"/>
-    <w:tmpl w:val="2E20C5B4"/>
+    <w:tmpl w:val="543A9D4A"/>
     <w:lvl w:ilvl="0" w:tplc="0C0A0001">
       <w:start w:val="1"/>
       <w:numFmt w:val="bullet"/>
@@ -1791,16 +4558,16 @@
         <w:rFonts w:ascii="Symbol" w:hAnsi="Symbol" w:hint="default"/>
       </w:rPr>
     </w:lvl>
-    <w:lvl w:ilvl="1" w:tplc="0C0A0003">
+    <w:lvl w:ilvl="1" w:tplc="0C0A0017">
       <w:start w:val="1"/>
-      <w:numFmt w:val="bullet"/>
-      <w:lvlText w:val="o"/>
+      <w:numFmt w:val="lowerLetter"/>
+      <w:lvlText w:val="%2)"/>
       <w:lvlJc w:val="left"/>
       <w:pPr>
         <w:ind w:left="1440" w:hanging="360"/>
       </w:pPr>
       <w:rPr>
-        <w:rFonts w:ascii="Courier New" w:hAnsi="Courier New" w:cs="Courier New" w:hint="default"/>
+        <w:rFonts w:hint="default"/>
       </w:rPr>
     </w:lvl>
     <w:lvl w:ilvl="2" w:tplc="0C0A0005" w:tentative="1">
@@ -2002,6 +4769,118 @@
     </w:lvl>
   </w:abstractNum>
   <w:abstractNum w:abstractNumId="3" w15:restartNumberingAfterBreak="0">
+    <w:nsid w:val="33410332"/>
+    <w:multiLevelType w:val="hybridMultilevel"/>
+    <w:tmpl w:val="9CCCD108"/>
+    <w:lvl w:ilvl="0" w:tplc="E9C61994">
+      <w:numFmt w:val="bullet"/>
+      <w:lvlText w:val=""/>
+      <w:lvlJc w:val="left"/>
+      <w:pPr>
+        <w:ind w:left="1080" w:hanging="360"/>
+      </w:pPr>
+      <w:rPr>
+        <w:rFonts w:ascii="Wingdings" w:eastAsiaTheme="minorHAnsi" w:hAnsi="Wingdings" w:cstheme="minorBidi" w:hint="default"/>
+      </w:rPr>
+    </w:lvl>
+    <w:lvl w:ilvl="1" w:tplc="0C0A0003" w:tentative="1">
+      <w:start w:val="1"/>
+      <w:numFmt w:val="bullet"/>
+      <w:lvlText w:val="o"/>
+      <w:lvlJc w:val="left"/>
+      <w:pPr>
+        <w:ind w:left="1800" w:hanging="360"/>
+      </w:pPr>
+      <w:rPr>
+        <w:rFonts w:ascii="Courier New" w:hAnsi="Courier New" w:cs="Courier New" w:hint="default"/>
+      </w:rPr>
+    </w:lvl>
+    <w:lvl w:ilvl="2" w:tplc="0C0A0005" w:tentative="1">
+      <w:start w:val="1"/>
+      <w:numFmt w:val="bullet"/>
+      <w:lvlText w:val=""/>
+      <w:lvlJc w:val="left"/>
+      <w:pPr>
+        <w:ind w:left="2520" w:hanging="360"/>
+      </w:pPr>
+      <w:rPr>
+        <w:rFonts w:ascii="Wingdings" w:hAnsi="Wingdings" w:hint="default"/>
+      </w:rPr>
+    </w:lvl>
+    <w:lvl w:ilvl="3" w:tplc="0C0A0001" w:tentative="1">
+      <w:start w:val="1"/>
+      <w:numFmt w:val="bullet"/>
+      <w:lvlText w:val=""/>
+      <w:lvlJc w:val="left"/>
+      <w:pPr>
+        <w:ind w:left="3240" w:hanging="360"/>
+      </w:pPr>
+      <w:rPr>
+        <w:rFonts w:ascii="Symbol" w:hAnsi="Symbol" w:hint="default"/>
+      </w:rPr>
+    </w:lvl>
+    <w:lvl w:ilvl="4" w:tplc="0C0A0003" w:tentative="1">
+      <w:start w:val="1"/>
+      <w:numFmt w:val="bullet"/>
+      <w:lvlText w:val="o"/>
+      <w:lvlJc w:val="left"/>
+      <w:pPr>
+        <w:ind w:left="3960" w:hanging="360"/>
+      </w:pPr>
+      <w:rPr>
+        <w:rFonts w:ascii="Courier New" w:hAnsi="Courier New" w:cs="Courier New" w:hint="default"/>
+      </w:rPr>
+    </w:lvl>
+    <w:lvl w:ilvl="5" w:tplc="0C0A0005" w:tentative="1">
+      <w:start w:val="1"/>
+      <w:numFmt w:val="bullet"/>
+      <w:lvlText w:val=""/>
+      <w:lvlJc w:val="left"/>
+      <w:pPr>
+        <w:ind w:left="4680" w:hanging="360"/>
+      </w:pPr>
+      <w:rPr>
+        <w:rFonts w:ascii="Wingdings" w:hAnsi="Wingdings" w:hint="default"/>
+      </w:rPr>
+    </w:lvl>
+    <w:lvl w:ilvl="6" w:tplc="0C0A0001" w:tentative="1">
+      <w:start w:val="1"/>
+      <w:numFmt w:val="bullet"/>
+      <w:lvlText w:val=""/>
+      <w:lvlJc w:val="left"/>
+      <w:pPr>
+        <w:ind w:left="5400" w:hanging="360"/>
+      </w:pPr>
+      <w:rPr>
+        <w:rFonts w:ascii="Symbol" w:hAnsi="Symbol" w:hint="default"/>
+      </w:rPr>
+    </w:lvl>
+    <w:lvl w:ilvl="7" w:tplc="0C0A0003" w:tentative="1">
+      <w:start w:val="1"/>
+      <w:numFmt w:val="bullet"/>
+      <w:lvlText w:val="o"/>
+      <w:lvlJc w:val="left"/>
+      <w:pPr>
+        <w:ind w:left="6120" w:hanging="360"/>
+      </w:pPr>
+      <w:rPr>
+        <w:rFonts w:ascii="Courier New" w:hAnsi="Courier New" w:cs="Courier New" w:hint="default"/>
+      </w:rPr>
+    </w:lvl>
+    <w:lvl w:ilvl="8" w:tplc="0C0A0005" w:tentative="1">
+      <w:start w:val="1"/>
+      <w:numFmt w:val="bullet"/>
+      <w:lvlText w:val=""/>
+      <w:lvlJc w:val="left"/>
+      <w:pPr>
+        <w:ind w:left="6840" w:hanging="360"/>
+      </w:pPr>
+      <w:rPr>
+        <w:rFonts w:ascii="Wingdings" w:hAnsi="Wingdings" w:hint="default"/>
+      </w:rPr>
+    </w:lvl>
+  </w:abstractNum>
+  <w:abstractNum w:abstractNumId="4" w15:restartNumberingAfterBreak="0">
     <w:nsid w:val="3DA7013F"/>
     <w:multiLevelType w:val="hybridMultilevel"/>
     <w:tmpl w:val="F5DA395C"/>
@@ -2114,7 +4993,7 @@
       </w:rPr>
     </w:lvl>
   </w:abstractNum>
-  <w:abstractNum w:abstractNumId="4" w15:restartNumberingAfterBreak="0">
+  <w:abstractNum w:abstractNumId="5" w15:restartNumberingAfterBreak="0">
     <w:nsid w:val="72F158BB"/>
     <w:multiLevelType w:val="hybridMultilevel"/>
     <w:tmpl w:val="721286C0"/>
@@ -2227,26 +5106,29 @@
       </w:rPr>
     </w:lvl>
   </w:abstractNum>
-  <w:num w:numId="1" w16cid:durableId="713896178">
+  <w:num w:numId="1">
+    <w:abstractNumId w:val="5"/>
+  </w:num>
+  <w:num w:numId="2">
+    <w:abstractNumId w:val="0"/>
+  </w:num>
+  <w:num w:numId="3">
+    <w:abstractNumId w:val="1"/>
+  </w:num>
+  <w:num w:numId="4">
+    <w:abstractNumId w:val="2"/>
+  </w:num>
+  <w:num w:numId="5">
     <w:abstractNumId w:val="4"/>
   </w:num>
-  <w:num w:numId="2" w16cid:durableId="474566850">
-    <w:abstractNumId w:val="0"/>
-  </w:num>
-  <w:num w:numId="3" w16cid:durableId="625701871">
-    <w:abstractNumId w:val="1"/>
-  </w:num>
-  <w:num w:numId="4" w16cid:durableId="1653213740">
-    <w:abstractNumId w:val="2"/>
-  </w:num>
-  <w:num w:numId="5" w16cid:durableId="253363669">
+  <w:num w:numId="6">
     <w:abstractNumId w:val="3"/>
   </w:num>
 </w:numbering>
 </file>
 
 <file path=word/styles.xml><?xml version="1.0" encoding="utf-8"?>
-<w:styles xmlns:mc="http://schemas.openxmlformats.org/markup-compatibility/2006" xmlns:r="http://schemas.openxmlformats.org/officeDocument/2006/relationships" xmlns:w="http://schemas.openxmlformats.org/wordprocessingml/2006/main" xmlns:w14="http://schemas.microsoft.com/office/word/2010/wordml" xmlns:w15="http://schemas.microsoft.com/office/word/2012/wordml" xmlns:w16cex="http://schemas.microsoft.com/office/word/2018/wordml/cex" xmlns:w16cid="http://schemas.microsoft.com/office/word/2016/wordml/cid" xmlns:w16="http://schemas.microsoft.com/office/word/2018/wordml" xmlns:w16sdtdh="http://schemas.microsoft.com/office/word/2020/wordml/sdtdatahash" xmlns:w16se="http://schemas.microsoft.com/office/word/2015/wordml/symex" mc:Ignorable="w14 w15 w16se w16cid w16 w16cex w16sdtdh">
+<w:styles xmlns:mc="http://schemas.openxmlformats.org/markup-compatibility/2006" xmlns:r="http://schemas.openxmlformats.org/officeDocument/2006/relationships" xmlns:w="http://schemas.openxmlformats.org/wordprocessingml/2006/main" xmlns:w14="http://schemas.microsoft.com/office/word/2010/wordml" xmlns:w15="http://schemas.microsoft.com/office/word/2012/wordml" xmlns:w16se="http://schemas.microsoft.com/office/word/2015/wordml/symex" mc:Ignorable="w14 w15 w16se">
   <w:docDefaults>
     <w:rPrDefault>
       <w:rPr>
@@ -2264,7 +5146,7 @@
       </w:pPr>
     </w:pPrDefault>
   </w:docDefaults>
-  <w:latentStyles w:defLockedState="0" w:defUIPriority="99" w:defSemiHidden="0" w:defUnhideWhenUsed="0" w:defQFormat="0" w:count="376">
+  <w:latentStyles w:defLockedState="0" w:defUIPriority="99" w:defSemiHidden="0" w:defUnhideWhenUsed="0" w:defQFormat="0" w:count="371">
     <w:lsdException w:name="Normal" w:uiPriority="0" w:qFormat="1"/>
     <w:lsdException w:name="heading 1" w:uiPriority="9" w:qFormat="1"/>
     <w:lsdException w:name="heading 2" w:semiHidden="1" w:uiPriority="9" w:unhideWhenUsed="1" w:qFormat="1"/>
@@ -2636,11 +5518,6 @@
     <w:lsdException w:name="List Table 5 Dark Accent 6" w:uiPriority="50"/>
     <w:lsdException w:name="List Table 6 Colorful Accent 6" w:uiPriority="51"/>
     <w:lsdException w:name="List Table 7 Colorful Accent 6" w:uiPriority="52"/>
-    <w:lsdException w:name="Mention" w:semiHidden="1" w:unhideWhenUsed="1"/>
-    <w:lsdException w:name="Smart Hyperlink" w:semiHidden="1" w:unhideWhenUsed="1"/>
-    <w:lsdException w:name="Hashtag" w:semiHidden="1" w:unhideWhenUsed="1"/>
-    <w:lsdException w:name="Unresolved Mention" w:semiHidden="1" w:unhideWhenUsed="1"/>
-    <w:lsdException w:name="Smart Link" w:semiHidden="1" w:unhideWhenUsed="1"/>
   </w:latentStyles>
   <w:style w:type="paragraph" w:default="1" w:styleId="Normal">
     <w:name w:val="Normal"/>
@@ -2790,7 +5667,7 @@
       <w:contextualSpacing/>
     </w:pPr>
   </w:style>
-  <w:style w:type="table" w:styleId="Tablaconcuadrcula1clara">
+  <w:style w:type="table" w:styleId="Tabladecuadrcula1clara">
     <w:name w:val="Grid Table 1 Light"/>
     <w:basedOn w:val="Tablanormal"/>
     <w:uiPriority w:val="46"/>
@@ -3082,6 +5959,17 @@
     <w:name w:val="x_eop"/>
     <w:basedOn w:val="Fuentedeprrafopredeter"/>
     <w:rsid w:val="0035791C"/>
+  </w:style>
+  <w:style w:type="character" w:styleId="Hipervnculo">
+    <w:name w:val="Hyperlink"/>
+    <w:basedOn w:val="Fuentedeprrafopredeter"/>
+    <w:uiPriority w:val="99"/>
+    <w:unhideWhenUsed/>
+    <w:rsid w:val="00D160A2"/>
+    <w:rPr>
+      <w:color w:val="0563C1" w:themeColor="hyperlink"/>
+      <w:u w:val="single"/>
+    </w:rPr>
   </w:style>
 </w:styles>
 </file>

</xml_diff>